<commit_message>
#Todos los casos de uso y diagramas de secuencia del negocio REALIZADOS #Manual del usuario empezado #Mapa de navegación
</commit_message>
<xml_diff>
--- a/Entrega FINAL Diploma/Casos uso/AD001 - Crear Usuario.docx
+++ b/Entrega FINAL Diploma/Casos uso/AD001 - Crear Usuario.docx
@@ -1,6 +1,6 @@
 
 <file path=word/document.xml><?xml version="1.0" encoding="utf-8"?>
-<w:document xmlns:wpc="http://schemas.microsoft.com/office/word/2010/wordprocessingCanvas" xmlns:mc="http://schemas.openxmlformats.org/markup-compatibility/2006" xmlns:o="urn:schemas-microsoft-com:office:office" xmlns:r="http://schemas.openxmlformats.org/officeDocument/2006/relationships" xmlns:m="http://schemas.openxmlformats.org/officeDocument/2006/math" xmlns:v="urn:schemas-microsoft-com:vml" xmlns:wp14="http://schemas.microsoft.com/office/word/2010/wordprocessingDrawing" xmlns:wp="http://schemas.openxmlformats.org/drawingml/2006/wordprocessingDrawing" xmlns:w10="urn:schemas-microsoft-com:office:word" xmlns:w="http://schemas.openxmlformats.org/wordprocessingml/2006/main" xmlns:w14="http://schemas.microsoft.com/office/word/2010/wordml" xmlns:w15="http://schemas.microsoft.com/office/word/2012/wordml" xmlns:wpg="http://schemas.microsoft.com/office/word/2010/wordprocessingGroup" xmlns:wpi="http://schemas.microsoft.com/office/word/2010/wordprocessingInk" xmlns:wne="http://schemas.microsoft.com/office/word/2006/wordml" xmlns:wps="http://schemas.microsoft.com/office/word/2010/wordprocessingShape" mc:Ignorable="w14 w15 wp14">
+<w:document xmlns:wpc="http://schemas.microsoft.com/office/word/2010/wordprocessingCanvas" xmlns:mc="http://schemas.openxmlformats.org/markup-compatibility/2006" xmlns:o="urn:schemas-microsoft-com:office:office" xmlns:r="http://schemas.openxmlformats.org/officeDocument/2006/relationships" xmlns:m="http://schemas.openxmlformats.org/officeDocument/2006/math" xmlns:v="urn:schemas-microsoft-com:vml" xmlns:wp14="http://schemas.microsoft.com/office/word/2010/wordprocessingDrawing" xmlns:wp="http://schemas.openxmlformats.org/drawingml/2006/wordprocessingDrawing" xmlns:w10="urn:schemas-microsoft-com:office:word" xmlns:w="http://schemas.openxmlformats.org/wordprocessingml/2006/main" xmlns:w14="http://schemas.microsoft.com/office/word/2010/wordml" xmlns:wpg="http://schemas.microsoft.com/office/word/2010/wordprocessingGroup" xmlns:wpi="http://schemas.microsoft.com/office/word/2010/wordprocessingInk" xmlns:wne="http://schemas.microsoft.com/office/word/2006/wordml" xmlns:wps="http://schemas.microsoft.com/office/word/2010/wordprocessingShape" mc:Ignorable="w14 wp14">
   <w:body>
     <w:p>
       <w:pPr>
@@ -19,6 +19,13 @@
           <w:rFonts w:ascii="Arial" w:hAnsi="Arial" w:cs="Arial"/>
           <w:b/>
         </w:rPr>
+        <w:t xml:space="preserve">AD001 </w:t>
+      </w:r>
+      <w:r>
+        <w:rPr>
+          <w:rFonts w:ascii="Arial" w:hAnsi="Arial" w:cs="Arial"/>
+          <w:b/>
+        </w:rPr>
         <w:t>Crear Usuario</w:t>
       </w:r>
     </w:p>
@@ -50,7 +57,8 @@
     </w:p>
     <w:tbl>
       <w:tblPr>
-        <w:tblW w:w="9720" w:type="dxa"/>
+        <w:tblW w:w="15202" w:type="dxa"/>
+        <w:tblInd w:w="-132" w:type="dxa"/>
         <w:tblLayout w:type="fixed"/>
         <w:tblCellMar>
           <w:left w:w="10" w:type="dxa"/>
@@ -59,10 +67,21 @@
         <w:tblLook w:val="0000" w:firstRow="0" w:lastRow="0" w:firstColumn="0" w:lastColumn="0" w:noHBand="0" w:noVBand="0"/>
       </w:tblPr>
       <w:tblGrid>
+        <w:gridCol w:w="132"/>
         <w:gridCol w:w="1853"/>
-        <w:gridCol w:w="7867"/>
+        <w:gridCol w:w="7513"/>
+        <w:gridCol w:w="354"/>
+        <w:gridCol w:w="40"/>
+        <w:gridCol w:w="10"/>
+        <w:gridCol w:w="5300"/>
       </w:tblGrid>
       <w:tr>
+        <w:trPr>
+          <w:gridBefore w:val="1"/>
+          <w:gridAfter w:val="3"/>
+          <w:wBefore w:w="132" w:type="dxa"/>
+          <w:wAfter w:w="5350" w:type="dxa"/>
+        </w:trPr>
         <w:tc>
           <w:tcPr>
             <w:tcW w:w="1853" w:type="dxa"/>
@@ -140,6 +159,7 @@
               </w:rPr>
               <w:t>i</w:t>
             </w:r>
+            <w:proofErr w:type="spellEnd"/>
             <w:r>
               <w:rPr>
                 <w:rFonts w:ascii="Arial" w:hAnsi="Arial" w:cs="Arial"/>
@@ -149,7 +169,6 @@
               </w:rPr>
               <w:t>ó</w:t>
             </w:r>
-            <w:proofErr w:type="spellEnd"/>
             <w:r>
               <w:rPr>
                 <w:rFonts w:ascii="Arial" w:hAnsi="Arial" w:cs="Arial"/>
@@ -165,6 +184,7 @@
         <w:tc>
           <w:tcPr>
             <w:tcW w:w="7867" w:type="dxa"/>
+            <w:gridSpan w:val="2"/>
             <w:tcBorders>
               <w:top w:val="single" w:sz="2" w:space="0" w:color="000000"/>
               <w:left w:val="nil"/>
@@ -197,43 +217,20 @@
           </w:p>
         </w:tc>
       </w:tr>
-    </w:tbl>
-    <w:p>
-      <w:pPr>
-        <w:widowControl w:val="0"/>
-        <w:autoSpaceDE w:val="0"/>
-        <w:autoSpaceDN w:val="0"/>
-        <w:adjustRightInd w:val="0"/>
-        <w:spacing w:after="0" w:line="240" w:lineRule="auto"/>
-        <w:rPr>
-          <w:rFonts w:ascii="Arial" w:hAnsi="Arial" w:cs="Arial"/>
-          <w:color w:val="000000"/>
-        </w:rPr>
-      </w:pPr>
-    </w:p>
-    <w:tbl>
-      <w:tblPr>
-        <w:tblW w:w="15202" w:type="dxa"/>
-        <w:tblInd w:w="-92" w:type="dxa"/>
-        <w:tblLayout w:type="fixed"/>
-        <w:tblCellMar>
-          <w:left w:w="50" w:type="dxa"/>
-          <w:right w:w="50" w:type="dxa"/>
-        </w:tblCellMar>
-        <w:tblLook w:val="0000" w:firstRow="0" w:lastRow="0" w:firstColumn="0" w:lastColumn="0" w:noHBand="0" w:noVBand="0"/>
-      </w:tblPr>
-      <w:tblGrid>
-        <w:gridCol w:w="9892"/>
-        <w:gridCol w:w="10"/>
-        <w:gridCol w:w="5300"/>
-      </w:tblGrid>
       <w:tr>
+        <w:tblPrEx>
+          <w:tblCellMar>
+            <w:left w:w="50" w:type="dxa"/>
+            <w:right w:w="50" w:type="dxa"/>
+          </w:tblCellMar>
+        </w:tblPrEx>
         <w:trPr>
           <w:trHeight w:val="282"/>
         </w:trPr>
         <w:tc>
           <w:tcPr>
             <w:tcW w:w="9892" w:type="dxa"/>
+            <w:gridSpan w:val="5"/>
             <w:tcBorders>
               <w:top w:val="single" w:sz="2" w:space="0" w:color="auto"/>
               <w:left w:val="nil"/>
@@ -285,12 +282,6 @@
         </w:tc>
       </w:tr>
       <w:tr>
-        <w:tblPrEx>
-          <w:tblCellMar>
-            <w:left w:w="10" w:type="dxa"/>
-            <w:right w:w="10" w:type="dxa"/>
-          </w:tblCellMar>
-        </w:tblPrEx>
         <w:trPr>
           <w:gridAfter w:val="2"/>
           <w:wAfter w:w="5310" w:type="dxa"/>
@@ -299,6 +290,7 @@
         <w:tc>
           <w:tcPr>
             <w:tcW w:w="9892" w:type="dxa"/>
+            <w:gridSpan w:val="5"/>
             <w:tcBorders>
               <w:top w:val="nil"/>
               <w:left w:val="nil"/>
@@ -361,39 +353,229 @@
                 <w:color w:val="000000"/>
                 <w:lang w:eastAsia="es-AR"/>
               </w:rPr>
-              <w:t xml:space="preserve">Administrador del Sistema escribe </w:t>
-            </w:r>
-            <w:r>
-              <w:rPr>
-                <w:rFonts w:ascii="Arial" w:eastAsia="Times New Roman" w:hAnsi="Arial" w:cs="Arial"/>
-                <w:color w:val="000000"/>
-                <w:lang w:eastAsia="es-AR"/>
-              </w:rPr>
-              <w:t xml:space="preserve">en letras </w:t>
-            </w:r>
-            <w:r>
-              <w:rPr>
-                <w:rFonts w:ascii="Arial" w:eastAsia="Times New Roman" w:hAnsi="Arial" w:cs="Arial"/>
-                <w:color w:val="000000"/>
-                <w:lang w:eastAsia="es-AR"/>
-              </w:rPr>
-              <w:t>el nombre del usuario</w:t>
-            </w:r>
-            <w:r>
-              <w:rPr>
-                <w:rFonts w:ascii="Arial" w:eastAsia="Times New Roman" w:hAnsi="Arial" w:cs="Arial"/>
-                <w:color w:val="000000"/>
-                <w:lang w:eastAsia="es-AR"/>
-              </w:rPr>
-              <w:t xml:space="preserve"> a crear</w:t>
-            </w:r>
-            <w:r>
-              <w:rPr>
-                <w:rFonts w:ascii="Arial" w:eastAsia="Times New Roman" w:hAnsi="Arial" w:cs="Arial"/>
-                <w:color w:val="000000"/>
-                <w:lang w:eastAsia="es-AR"/>
-              </w:rPr>
-              <w:t xml:space="preserve"> </w:t>
+              <w:t xml:space="preserve">Administrador </w:t>
+            </w:r>
+            <w:bookmarkStart w:id="0" w:name="_GoBack"/>
+            <w:bookmarkEnd w:id="0"/>
+            <w:r>
+              <w:rPr>
+                <w:rFonts w:ascii="Arial" w:eastAsia="Times New Roman" w:hAnsi="Arial" w:cs="Arial"/>
+                <w:color w:val="000000"/>
+                <w:lang w:eastAsia="es-AR"/>
+              </w:rPr>
+              <w:t>ingresa los siguientes datos para la creación del usuario:</w:t>
+            </w:r>
+          </w:p>
+          <w:p>
+            <w:pPr>
+              <w:pStyle w:val="Prrafodelista"/>
+              <w:numPr>
+                <w:ilvl w:val="1"/>
+                <w:numId w:val="1"/>
+              </w:numPr>
+              <w:spacing w:after="0" w:line="240" w:lineRule="auto"/>
+              <w:rPr>
+                <w:rFonts w:ascii="Arial" w:eastAsia="Times New Roman" w:hAnsi="Arial" w:cs="Arial"/>
+                <w:color w:val="000000"/>
+                <w:lang w:eastAsia="es-AR"/>
+              </w:rPr>
+            </w:pPr>
+            <w:r>
+              <w:rPr>
+                <w:rFonts w:ascii="Arial" w:eastAsia="Times New Roman" w:hAnsi="Arial" w:cs="Arial"/>
+                <w:color w:val="000000"/>
+                <w:lang w:eastAsia="es-AR"/>
+              </w:rPr>
+              <w:t>N</w:t>
+            </w:r>
+            <w:r>
+              <w:rPr>
+                <w:rFonts w:ascii="Arial" w:eastAsia="Times New Roman" w:hAnsi="Arial" w:cs="Arial"/>
+                <w:color w:val="000000"/>
+                <w:lang w:eastAsia="es-AR"/>
+              </w:rPr>
+              <w:t xml:space="preserve">ombre de </w:t>
+            </w:r>
+            <w:r>
+              <w:rPr>
+                <w:rFonts w:ascii="Arial" w:eastAsia="Times New Roman" w:hAnsi="Arial" w:cs="Arial"/>
+                <w:color w:val="000000"/>
+                <w:lang w:eastAsia="es-AR"/>
+              </w:rPr>
+              <w:t>usuario</w:t>
+            </w:r>
+          </w:p>
+          <w:p>
+            <w:pPr>
+              <w:pStyle w:val="Prrafodelista"/>
+              <w:numPr>
+                <w:ilvl w:val="1"/>
+                <w:numId w:val="1"/>
+              </w:numPr>
+              <w:spacing w:after="0" w:line="240" w:lineRule="auto"/>
+              <w:rPr>
+                <w:rFonts w:ascii="Arial" w:eastAsia="Times New Roman" w:hAnsi="Arial" w:cs="Arial"/>
+                <w:color w:val="000000"/>
+                <w:lang w:eastAsia="es-AR"/>
+              </w:rPr>
+            </w:pPr>
+            <w:r>
+              <w:rPr>
+                <w:rFonts w:ascii="Arial" w:eastAsia="Times New Roman" w:hAnsi="Arial" w:cs="Arial"/>
+                <w:color w:val="000000"/>
+                <w:lang w:eastAsia="es-AR"/>
+              </w:rPr>
+              <w:t>C</w:t>
+            </w:r>
+            <w:r>
+              <w:rPr>
+                <w:rFonts w:ascii="Arial" w:eastAsia="Times New Roman" w:hAnsi="Arial" w:cs="Arial"/>
+                <w:color w:val="000000"/>
+                <w:lang w:eastAsia="es-AR"/>
+              </w:rPr>
+              <w:t>ontraseña</w:t>
+            </w:r>
+            <w:r>
+              <w:rPr>
+                <w:rFonts w:ascii="Arial" w:eastAsia="Times New Roman" w:hAnsi="Arial" w:cs="Arial"/>
+                <w:color w:val="000000"/>
+                <w:lang w:eastAsia="es-AR"/>
+              </w:rPr>
+              <w:t xml:space="preserve"> (mínimo 6 caracteres, con </w:t>
+            </w:r>
+            <w:r>
+              <w:rPr>
+                <w:rFonts w:ascii="Arial" w:eastAsia="Times New Roman" w:hAnsi="Arial" w:cs="Arial"/>
+                <w:color w:val="000000"/>
+                <w:lang w:eastAsia="es-AR"/>
+              </w:rPr>
+              <w:t>minúsculas, mayúsculas y números)</w:t>
+            </w:r>
+          </w:p>
+          <w:p>
+            <w:pPr>
+              <w:pStyle w:val="Prrafodelista"/>
+              <w:numPr>
+                <w:ilvl w:val="1"/>
+                <w:numId w:val="1"/>
+              </w:numPr>
+              <w:spacing w:after="0" w:line="240" w:lineRule="auto"/>
+              <w:rPr>
+                <w:rFonts w:ascii="Arial" w:eastAsia="Times New Roman" w:hAnsi="Arial" w:cs="Arial"/>
+                <w:color w:val="000000"/>
+                <w:lang w:eastAsia="es-AR"/>
+              </w:rPr>
+            </w:pPr>
+            <w:r>
+              <w:rPr>
+                <w:rFonts w:ascii="Arial" w:eastAsia="Times New Roman" w:hAnsi="Arial" w:cs="Arial"/>
+                <w:color w:val="000000"/>
+                <w:lang w:eastAsia="es-AR"/>
+              </w:rPr>
+              <w:t>N</w:t>
+            </w:r>
+            <w:r>
+              <w:rPr>
+                <w:rFonts w:ascii="Arial" w:eastAsia="Times New Roman" w:hAnsi="Arial" w:cs="Arial"/>
+                <w:color w:val="000000"/>
+                <w:lang w:eastAsia="es-AR"/>
+              </w:rPr>
+              <w:t>ombre</w:t>
+            </w:r>
+          </w:p>
+          <w:p>
+            <w:pPr>
+              <w:pStyle w:val="Prrafodelista"/>
+              <w:numPr>
+                <w:ilvl w:val="1"/>
+                <w:numId w:val="1"/>
+              </w:numPr>
+              <w:spacing w:after="0" w:line="240" w:lineRule="auto"/>
+              <w:rPr>
+                <w:rFonts w:ascii="Arial" w:eastAsia="Times New Roman" w:hAnsi="Arial" w:cs="Arial"/>
+                <w:color w:val="000000"/>
+                <w:lang w:eastAsia="es-AR"/>
+              </w:rPr>
+            </w:pPr>
+            <w:r>
+              <w:rPr>
+                <w:rFonts w:ascii="Arial" w:eastAsia="Times New Roman" w:hAnsi="Arial" w:cs="Arial"/>
+                <w:color w:val="000000"/>
+                <w:lang w:eastAsia="es-AR"/>
+              </w:rPr>
+              <w:t>A</w:t>
+            </w:r>
+            <w:r>
+              <w:rPr>
+                <w:rFonts w:ascii="Arial" w:eastAsia="Times New Roman" w:hAnsi="Arial" w:cs="Arial"/>
+                <w:color w:val="000000"/>
+                <w:lang w:eastAsia="es-AR"/>
+              </w:rPr>
+              <w:t>pellido</w:t>
+            </w:r>
+          </w:p>
+          <w:p>
+            <w:pPr>
+              <w:pStyle w:val="Prrafodelista"/>
+              <w:numPr>
+                <w:ilvl w:val="1"/>
+                <w:numId w:val="1"/>
+              </w:numPr>
+              <w:spacing w:after="0" w:line="240" w:lineRule="auto"/>
+              <w:rPr>
+                <w:rFonts w:ascii="Arial" w:eastAsia="Times New Roman" w:hAnsi="Arial" w:cs="Arial"/>
+                <w:color w:val="000000"/>
+                <w:lang w:val="en-US" w:eastAsia="es-AR"/>
+              </w:rPr>
+            </w:pPr>
+            <w:r>
+              <w:rPr>
+                <w:rFonts w:ascii="Arial" w:eastAsia="Times New Roman" w:hAnsi="Arial" w:cs="Arial"/>
+                <w:color w:val="000000"/>
+                <w:lang w:val="en-US" w:eastAsia="es-AR"/>
+              </w:rPr>
+              <w:t>M</w:t>
+            </w:r>
+            <w:r>
+              <w:rPr>
+                <w:rFonts w:ascii="Arial" w:eastAsia="Times New Roman" w:hAnsi="Arial" w:cs="Arial"/>
+                <w:color w:val="000000"/>
+                <w:lang w:val="en-US" w:eastAsia="es-AR"/>
+              </w:rPr>
+              <w:t>ail (</w:t>
+            </w:r>
+            <w:proofErr w:type="spellStart"/>
+            <w:r>
+              <w:rPr>
+                <w:rFonts w:ascii="Arial" w:eastAsia="Times New Roman" w:hAnsi="Arial" w:cs="Arial"/>
+                <w:color w:val="000000"/>
+                <w:lang w:val="en-US" w:eastAsia="es-AR"/>
+              </w:rPr>
+              <w:t>formato</w:t>
+            </w:r>
+            <w:proofErr w:type="spellEnd"/>
+            <w:r>
+              <w:rPr>
+                <w:rFonts w:ascii="Arial" w:eastAsia="Times New Roman" w:hAnsi="Arial" w:cs="Arial"/>
+                <w:color w:val="000000"/>
+                <w:lang w:val="en-US" w:eastAsia="es-AR"/>
+              </w:rPr>
+              <w:t xml:space="preserve">: </w:t>
+            </w:r>
+            <w:r>
+              <w:rPr>
+                <w:rFonts w:ascii="Arial" w:eastAsia="Times New Roman" w:hAnsi="Arial" w:cs="Arial"/>
+                <w:lang w:val="en-US" w:eastAsia="es-AR"/>
+              </w:rPr>
+              <w:t>ejemplo@dominio.com.ar</w:t>
+            </w:r>
+            <w:r>
+              <w:rPr>
+                <w:rFonts w:ascii="Arial" w:eastAsia="Times New Roman" w:hAnsi="Arial" w:cs="Arial"/>
+                <w:color w:val="000000"/>
+                <w:lang w:val="en-US" w:eastAsia="es-AR"/>
+              </w:rPr>
+              <w:t>)</w:t>
             </w:r>
           </w:p>
           <w:p>
@@ -416,15 +598,31 @@
                 <w:color w:val="000000"/>
                 <w:lang w:eastAsia="es-AR"/>
               </w:rPr>
-              <w:t>El Administrador del Sistema escribe la contraseña</w:t>
-            </w:r>
-            <w:r>
-              <w:rPr>
-                <w:rFonts w:ascii="Arial" w:eastAsia="Times New Roman" w:hAnsi="Arial" w:cs="Arial"/>
-                <w:color w:val="000000"/>
-                <w:lang w:eastAsia="es-AR"/>
-              </w:rPr>
-              <w:t xml:space="preserve"> (mínimo 6 caracteres, incluyendo, minúsculas, mayúsculas y números)</w:t>
+              <w:t xml:space="preserve">El Administrador </w:t>
+            </w:r>
+            <w:r>
+              <w:rPr>
+                <w:rFonts w:ascii="Arial" w:eastAsia="Times New Roman" w:hAnsi="Arial" w:cs="Arial"/>
+                <w:color w:val="000000"/>
+                <w:lang w:eastAsia="es-AR"/>
+              </w:rPr>
+              <w:t xml:space="preserve">agrega al menos </w:t>
+            </w:r>
+            <w:r>
+              <w:rPr>
+                <w:rFonts w:ascii="Arial" w:eastAsia="Times New Roman" w:hAnsi="Arial" w:cs="Arial"/>
+                <w:color w:val="000000"/>
+                <w:lang w:eastAsia="es-AR"/>
+              </w:rPr>
+              <w:t>un permiso</w:t>
+            </w:r>
+            <w:r>
+              <w:rPr>
+                <w:rFonts w:ascii="Arial" w:eastAsia="Times New Roman" w:hAnsi="Arial" w:cs="Arial"/>
+                <w:color w:val="000000"/>
+                <w:lang w:eastAsia="es-AR"/>
+              </w:rPr>
+              <w:t xml:space="preserve"> de la lista de permisos disponibles</w:t>
             </w:r>
           </w:p>
           <w:p>
@@ -447,15 +645,23 @@
                 <w:color w:val="000000"/>
                 <w:lang w:eastAsia="es-AR"/>
               </w:rPr>
-              <w:t xml:space="preserve">El </w:t>
-            </w:r>
-            <w:r>
-              <w:rPr>
-                <w:rFonts w:ascii="Arial" w:eastAsia="Times New Roman" w:hAnsi="Arial" w:cs="Arial"/>
-                <w:color w:val="000000"/>
-                <w:lang w:eastAsia="es-AR"/>
-              </w:rPr>
-              <w:t>Administrador escribe su nombre</w:t>
+              <w:t xml:space="preserve">El Sistema coloca en “Asignados” </w:t>
+            </w:r>
+            <w:r>
+              <w:rPr>
+                <w:rFonts w:ascii="Arial" w:eastAsia="Times New Roman" w:hAnsi="Arial" w:cs="Arial"/>
+                <w:color w:val="000000"/>
+                <w:lang w:eastAsia="es-AR"/>
+              </w:rPr>
+              <w:t>el permiso seleccionado</w:t>
+            </w:r>
+            <w:r>
+              <w:rPr>
+                <w:rFonts w:ascii="Arial" w:eastAsia="Times New Roman" w:hAnsi="Arial" w:cs="Arial"/>
+                <w:color w:val="000000"/>
+                <w:lang w:eastAsia="es-AR"/>
+              </w:rPr>
+              <w:t>.</w:t>
             </w:r>
           </w:p>
           <w:p>
@@ -468,17 +674,460 @@
               <w:spacing w:after="0" w:line="240" w:lineRule="auto"/>
               <w:rPr>
                 <w:rFonts w:ascii="Arial" w:eastAsia="Times New Roman" w:hAnsi="Arial" w:cs="Arial"/>
-                <w:color w:val="000000"/>
-                <w:lang w:eastAsia="es-AR"/>
-              </w:rPr>
-            </w:pPr>
-            <w:r>
-              <w:rPr>
-                <w:rFonts w:ascii="Arial" w:eastAsia="Times New Roman" w:hAnsi="Arial" w:cs="Arial"/>
-                <w:color w:val="000000"/>
-                <w:lang w:eastAsia="es-AR"/>
-              </w:rPr>
-              <w:t>El Administrador escribe su apellido</w:t>
+                <w:i/>
+                <w:color w:val="000000"/>
+                <w:lang w:eastAsia="es-AR"/>
+              </w:rPr>
+            </w:pPr>
+            <w:r>
+              <w:rPr>
+                <w:rFonts w:ascii="Arial" w:eastAsia="Times New Roman" w:hAnsi="Arial" w:cs="Arial"/>
+                <w:color w:val="000000"/>
+                <w:lang w:eastAsia="es-AR"/>
+              </w:rPr>
+              <w:t xml:space="preserve">El Administrador </w:t>
+            </w:r>
+            <w:r>
+              <w:rPr>
+                <w:rFonts w:ascii="Arial" w:eastAsia="Times New Roman" w:hAnsi="Arial" w:cs="Arial"/>
+                <w:color w:val="000000"/>
+                <w:lang w:eastAsia="es-AR"/>
+              </w:rPr>
+              <w:t xml:space="preserve">confirma </w:t>
+            </w:r>
+            <w:r>
+              <w:rPr>
+                <w:rFonts w:ascii="Arial" w:eastAsia="Times New Roman" w:hAnsi="Arial" w:cs="Arial"/>
+                <w:color w:val="000000"/>
+                <w:lang w:eastAsia="es-AR"/>
+              </w:rPr>
+              <w:t xml:space="preserve">la </w:t>
+            </w:r>
+            <w:r>
+              <w:rPr>
+                <w:rFonts w:ascii="Arial" w:eastAsia="Times New Roman" w:hAnsi="Arial" w:cs="Arial"/>
+                <w:color w:val="000000"/>
+                <w:lang w:eastAsia="es-AR"/>
+              </w:rPr>
+              <w:t>creación</w:t>
+            </w:r>
+          </w:p>
+          <w:p>
+            <w:pPr>
+              <w:pStyle w:val="Prrafodelista"/>
+              <w:spacing w:after="0" w:line="240" w:lineRule="auto"/>
+              <w:ind w:left="1080"/>
+              <w:rPr>
+                <w:rFonts w:ascii="Arial" w:eastAsia="Times New Roman" w:hAnsi="Arial" w:cs="Arial"/>
+                <w:i/>
+                <w:color w:val="000000"/>
+                <w:lang w:eastAsia="es-AR"/>
+              </w:rPr>
+            </w:pPr>
+            <w:proofErr w:type="spellStart"/>
+            <w:r>
+              <w:rPr>
+                <w:rFonts w:ascii="Arial" w:eastAsia="Times New Roman" w:hAnsi="Arial" w:cs="Arial"/>
+                <w:i/>
+                <w:color w:val="000000"/>
+                <w:lang w:eastAsia="es-AR"/>
+              </w:rPr>
+              <w:t>Exception</w:t>
+            </w:r>
+            <w:proofErr w:type="spellEnd"/>
+            <w:r>
+              <w:rPr>
+                <w:rFonts w:ascii="Arial" w:eastAsia="Times New Roman" w:hAnsi="Arial" w:cs="Arial"/>
+                <w:i/>
+                <w:color w:val="000000"/>
+                <w:lang w:eastAsia="es-AR"/>
+              </w:rPr>
+              <w:t xml:space="preserve">: </w:t>
+            </w:r>
+            <w:r>
+              <w:rPr>
+                <w:rFonts w:ascii="Arial" w:eastAsia="Times New Roman" w:hAnsi="Arial" w:cs="Arial"/>
+                <w:i/>
+                <w:color w:val="000000"/>
+                <w:lang w:eastAsia="es-AR"/>
+              </w:rPr>
+              <w:t>10-a El Administrador no ingresó</w:t>
+            </w:r>
+            <w:r>
+              <w:rPr>
+                <w:rFonts w:ascii="Arial" w:eastAsia="Times New Roman" w:hAnsi="Arial" w:cs="Arial"/>
+                <w:i/>
+                <w:color w:val="000000"/>
+                <w:lang w:eastAsia="es-AR"/>
+              </w:rPr>
+              <w:t xml:space="preserve"> un nombre de usuario</w:t>
+            </w:r>
+          </w:p>
+          <w:p>
+            <w:pPr>
+              <w:spacing w:after="0" w:line="240" w:lineRule="auto"/>
+              <w:ind w:left="1080"/>
+              <w:rPr>
+                <w:rFonts w:ascii="Arial" w:eastAsia="Times New Roman" w:hAnsi="Arial" w:cs="Arial"/>
+                <w:i/>
+                <w:color w:val="000000"/>
+                <w:lang w:eastAsia="es-AR"/>
+              </w:rPr>
+            </w:pPr>
+            <w:proofErr w:type="spellStart"/>
+            <w:r>
+              <w:rPr>
+                <w:rFonts w:ascii="Arial" w:eastAsia="Times New Roman" w:hAnsi="Arial" w:cs="Arial"/>
+                <w:i/>
+                <w:color w:val="000000"/>
+                <w:lang w:eastAsia="es-AR"/>
+              </w:rPr>
+              <w:t>Exception</w:t>
+            </w:r>
+            <w:proofErr w:type="spellEnd"/>
+            <w:r>
+              <w:rPr>
+                <w:rFonts w:ascii="Arial" w:eastAsia="Times New Roman" w:hAnsi="Arial" w:cs="Arial"/>
+                <w:i/>
+                <w:color w:val="000000"/>
+                <w:lang w:eastAsia="es-AR"/>
+              </w:rPr>
+              <w:t>:</w:t>
+            </w:r>
+            <w:r>
+              <w:rPr>
+                <w:rFonts w:ascii="Arial" w:eastAsia="Times New Roman" w:hAnsi="Arial" w:cs="Arial"/>
+                <w:i/>
+                <w:color w:val="000000"/>
+                <w:lang w:eastAsia="es-AR"/>
+              </w:rPr>
+              <w:t xml:space="preserve"> </w:t>
+            </w:r>
+            <w:r>
+              <w:rPr>
+                <w:rFonts w:ascii="Arial" w:eastAsia="Times New Roman" w:hAnsi="Arial" w:cs="Arial"/>
+                <w:i/>
+                <w:color w:val="000000"/>
+                <w:lang w:eastAsia="es-AR"/>
+              </w:rPr>
+              <w:t>10-b El Administrador no ingresó</w:t>
+            </w:r>
+            <w:r>
+              <w:rPr>
+                <w:rFonts w:ascii="Arial" w:eastAsia="Times New Roman" w:hAnsi="Arial" w:cs="Arial"/>
+                <w:i/>
+                <w:color w:val="000000"/>
+                <w:lang w:eastAsia="es-AR"/>
+              </w:rPr>
+              <w:t xml:space="preserve"> una contraseña</w:t>
+            </w:r>
+          </w:p>
+          <w:p>
+            <w:pPr>
+              <w:spacing w:after="0" w:line="240" w:lineRule="auto"/>
+              <w:ind w:left="1080"/>
+              <w:rPr>
+                <w:rFonts w:ascii="Arial" w:eastAsia="Times New Roman" w:hAnsi="Arial" w:cs="Arial"/>
+                <w:i/>
+                <w:color w:val="000000"/>
+                <w:lang w:eastAsia="es-AR"/>
+              </w:rPr>
+            </w:pPr>
+            <w:proofErr w:type="spellStart"/>
+            <w:r>
+              <w:rPr>
+                <w:rFonts w:ascii="Arial" w:eastAsia="Times New Roman" w:hAnsi="Arial" w:cs="Arial"/>
+                <w:i/>
+                <w:color w:val="000000"/>
+                <w:lang w:eastAsia="es-AR"/>
+              </w:rPr>
+              <w:t>Exception</w:t>
+            </w:r>
+            <w:proofErr w:type="spellEnd"/>
+            <w:r>
+              <w:rPr>
+                <w:rFonts w:ascii="Arial" w:eastAsia="Times New Roman" w:hAnsi="Arial" w:cs="Arial"/>
+                <w:i/>
+                <w:color w:val="000000"/>
+                <w:lang w:eastAsia="es-AR"/>
+              </w:rPr>
+              <w:t>:</w:t>
+            </w:r>
+            <w:r>
+              <w:rPr>
+                <w:rFonts w:ascii="Arial" w:eastAsia="Times New Roman" w:hAnsi="Arial" w:cs="Arial"/>
+                <w:i/>
+                <w:color w:val="000000"/>
+                <w:lang w:eastAsia="es-AR"/>
+              </w:rPr>
+              <w:t xml:space="preserve"> </w:t>
+            </w:r>
+            <w:r>
+              <w:rPr>
+                <w:rFonts w:ascii="Arial" w:eastAsia="Times New Roman" w:hAnsi="Arial" w:cs="Arial"/>
+                <w:i/>
+                <w:color w:val="000000"/>
+                <w:lang w:eastAsia="es-AR"/>
+              </w:rPr>
+              <w:t xml:space="preserve">10-c El Administrador no </w:t>
+            </w:r>
+            <w:r>
+              <w:rPr>
+                <w:rFonts w:ascii="Arial" w:eastAsia="Times New Roman" w:hAnsi="Arial" w:cs="Arial"/>
+                <w:i/>
+                <w:color w:val="000000"/>
+                <w:lang w:eastAsia="es-AR"/>
+              </w:rPr>
+              <w:t>ingresó</w:t>
+            </w:r>
+            <w:r>
+              <w:rPr>
+                <w:rFonts w:ascii="Arial" w:eastAsia="Times New Roman" w:hAnsi="Arial" w:cs="Arial"/>
+                <w:i/>
+                <w:color w:val="000000"/>
+                <w:lang w:eastAsia="es-AR"/>
+              </w:rPr>
+              <w:t xml:space="preserve"> </w:t>
+            </w:r>
+            <w:r>
+              <w:rPr>
+                <w:rFonts w:ascii="Arial" w:eastAsia="Times New Roman" w:hAnsi="Arial" w:cs="Arial"/>
+                <w:i/>
+                <w:color w:val="000000"/>
+                <w:lang w:eastAsia="es-AR"/>
+              </w:rPr>
+              <w:t>un nombre</w:t>
+            </w:r>
+          </w:p>
+          <w:p>
+            <w:pPr>
+              <w:spacing w:after="0" w:line="240" w:lineRule="auto"/>
+              <w:ind w:left="1080"/>
+              <w:rPr>
+                <w:rFonts w:ascii="Arial" w:eastAsia="Times New Roman" w:hAnsi="Arial" w:cs="Arial"/>
+                <w:i/>
+                <w:color w:val="000000"/>
+                <w:lang w:eastAsia="es-AR"/>
+              </w:rPr>
+            </w:pPr>
+            <w:proofErr w:type="spellStart"/>
+            <w:r>
+              <w:rPr>
+                <w:rFonts w:ascii="Arial" w:eastAsia="Times New Roman" w:hAnsi="Arial" w:cs="Arial"/>
+                <w:i/>
+                <w:color w:val="000000"/>
+                <w:lang w:eastAsia="es-AR"/>
+              </w:rPr>
+              <w:t>Exception</w:t>
+            </w:r>
+            <w:proofErr w:type="spellEnd"/>
+            <w:r>
+              <w:rPr>
+                <w:rFonts w:ascii="Arial" w:eastAsia="Times New Roman" w:hAnsi="Arial" w:cs="Arial"/>
+                <w:i/>
+                <w:color w:val="000000"/>
+                <w:lang w:eastAsia="es-AR"/>
+              </w:rPr>
+              <w:t>:</w:t>
+            </w:r>
+            <w:r>
+              <w:rPr>
+                <w:rFonts w:ascii="Arial" w:eastAsia="Times New Roman" w:hAnsi="Arial" w:cs="Arial"/>
+                <w:i/>
+                <w:color w:val="000000"/>
+                <w:lang w:eastAsia="es-AR"/>
+              </w:rPr>
+              <w:t xml:space="preserve"> </w:t>
+            </w:r>
+            <w:r>
+              <w:rPr>
+                <w:rFonts w:ascii="Arial" w:eastAsia="Times New Roman" w:hAnsi="Arial" w:cs="Arial"/>
+                <w:i/>
+                <w:color w:val="000000"/>
+                <w:lang w:eastAsia="es-AR"/>
+              </w:rPr>
+              <w:t xml:space="preserve">10-d El Administrador no </w:t>
+            </w:r>
+            <w:r>
+              <w:rPr>
+                <w:rFonts w:ascii="Arial" w:eastAsia="Times New Roman" w:hAnsi="Arial" w:cs="Arial"/>
+                <w:i/>
+                <w:color w:val="000000"/>
+                <w:lang w:eastAsia="es-AR"/>
+              </w:rPr>
+              <w:t>ingresó</w:t>
+            </w:r>
+            <w:r>
+              <w:rPr>
+                <w:rFonts w:ascii="Arial" w:eastAsia="Times New Roman" w:hAnsi="Arial" w:cs="Arial"/>
+                <w:i/>
+                <w:color w:val="000000"/>
+                <w:lang w:eastAsia="es-AR"/>
+              </w:rPr>
+              <w:t xml:space="preserve"> </w:t>
+            </w:r>
+            <w:r>
+              <w:rPr>
+                <w:rFonts w:ascii="Arial" w:eastAsia="Times New Roman" w:hAnsi="Arial" w:cs="Arial"/>
+                <w:i/>
+                <w:color w:val="000000"/>
+                <w:lang w:eastAsia="es-AR"/>
+              </w:rPr>
+              <w:t>un apellido</w:t>
+            </w:r>
+          </w:p>
+          <w:p>
+            <w:pPr>
+              <w:spacing w:after="0" w:line="240" w:lineRule="auto"/>
+              <w:ind w:left="1080"/>
+              <w:rPr>
+                <w:rFonts w:ascii="Arial" w:eastAsia="Times New Roman" w:hAnsi="Arial" w:cs="Arial"/>
+                <w:i/>
+                <w:color w:val="000000"/>
+                <w:lang w:eastAsia="es-AR"/>
+              </w:rPr>
+            </w:pPr>
+            <w:proofErr w:type="spellStart"/>
+            <w:r>
+              <w:rPr>
+                <w:rFonts w:ascii="Arial" w:eastAsia="Times New Roman" w:hAnsi="Arial" w:cs="Arial"/>
+                <w:i/>
+                <w:color w:val="000000"/>
+                <w:lang w:eastAsia="es-AR"/>
+              </w:rPr>
+              <w:t>Exception</w:t>
+            </w:r>
+            <w:proofErr w:type="spellEnd"/>
+            <w:r>
+              <w:rPr>
+                <w:rFonts w:ascii="Arial" w:eastAsia="Times New Roman" w:hAnsi="Arial" w:cs="Arial"/>
+                <w:i/>
+                <w:color w:val="000000"/>
+                <w:lang w:eastAsia="es-AR"/>
+              </w:rPr>
+              <w:t>:</w:t>
+            </w:r>
+            <w:r>
+              <w:rPr>
+                <w:rFonts w:ascii="Arial" w:eastAsia="Times New Roman" w:hAnsi="Arial" w:cs="Arial"/>
+                <w:i/>
+                <w:color w:val="000000"/>
+                <w:lang w:eastAsia="es-AR"/>
+              </w:rPr>
+              <w:t xml:space="preserve"> </w:t>
+            </w:r>
+            <w:r>
+              <w:rPr>
+                <w:rFonts w:ascii="Arial" w:eastAsia="Times New Roman" w:hAnsi="Arial" w:cs="Arial"/>
+                <w:i/>
+                <w:color w:val="000000"/>
+                <w:lang w:eastAsia="es-AR"/>
+              </w:rPr>
+              <w:t xml:space="preserve">10-e El Administrador no </w:t>
+            </w:r>
+            <w:r>
+              <w:rPr>
+                <w:rFonts w:ascii="Arial" w:eastAsia="Times New Roman" w:hAnsi="Arial" w:cs="Arial"/>
+                <w:i/>
+                <w:color w:val="000000"/>
+                <w:lang w:eastAsia="es-AR"/>
+              </w:rPr>
+              <w:t>ingresó</w:t>
+            </w:r>
+            <w:r>
+              <w:rPr>
+                <w:rFonts w:ascii="Arial" w:eastAsia="Times New Roman" w:hAnsi="Arial" w:cs="Arial"/>
+                <w:i/>
+                <w:color w:val="000000"/>
+                <w:lang w:eastAsia="es-AR"/>
+              </w:rPr>
+              <w:t xml:space="preserve"> </w:t>
+            </w:r>
+            <w:r>
+              <w:rPr>
+                <w:rFonts w:ascii="Arial" w:eastAsia="Times New Roman" w:hAnsi="Arial" w:cs="Arial"/>
+                <w:i/>
+                <w:color w:val="000000"/>
+                <w:lang w:eastAsia="es-AR"/>
+              </w:rPr>
+              <w:t>un mail</w:t>
+            </w:r>
+          </w:p>
+          <w:p>
+            <w:pPr>
+              <w:spacing w:after="0" w:line="240" w:lineRule="auto"/>
+              <w:ind w:left="1080"/>
+              <w:rPr>
+                <w:rFonts w:ascii="Arial" w:eastAsia="Times New Roman" w:hAnsi="Arial" w:cs="Arial"/>
+                <w:i/>
+                <w:color w:val="000000"/>
+                <w:lang w:eastAsia="es-AR"/>
+              </w:rPr>
+            </w:pPr>
+            <w:proofErr w:type="spellStart"/>
+            <w:r>
+              <w:rPr>
+                <w:rFonts w:ascii="Arial" w:eastAsia="Times New Roman" w:hAnsi="Arial" w:cs="Arial"/>
+                <w:i/>
+                <w:color w:val="000000"/>
+                <w:lang w:eastAsia="es-AR"/>
+              </w:rPr>
+              <w:t>Exception</w:t>
+            </w:r>
+            <w:proofErr w:type="spellEnd"/>
+            <w:r>
+              <w:rPr>
+                <w:rFonts w:ascii="Arial" w:eastAsia="Times New Roman" w:hAnsi="Arial" w:cs="Arial"/>
+                <w:i/>
+                <w:color w:val="000000"/>
+                <w:lang w:eastAsia="es-AR"/>
+              </w:rPr>
+              <w:t>:</w:t>
+            </w:r>
+            <w:r>
+              <w:rPr>
+                <w:rFonts w:ascii="Arial" w:eastAsia="Times New Roman" w:hAnsi="Arial" w:cs="Arial"/>
+                <w:i/>
+                <w:color w:val="000000"/>
+                <w:lang w:eastAsia="es-AR"/>
+              </w:rPr>
+              <w:t xml:space="preserve"> </w:t>
+            </w:r>
+            <w:r>
+              <w:rPr>
+                <w:rFonts w:ascii="Arial" w:eastAsia="Times New Roman" w:hAnsi="Arial" w:cs="Arial"/>
+                <w:i/>
+                <w:color w:val="000000"/>
+                <w:lang w:eastAsia="es-AR"/>
+              </w:rPr>
+              <w:t>10-</w:t>
+            </w:r>
+            <w:r>
+              <w:rPr>
+                <w:rFonts w:ascii="Arial" w:eastAsia="Times New Roman" w:hAnsi="Arial" w:cs="Arial"/>
+                <w:i/>
+                <w:color w:val="000000"/>
+                <w:lang w:eastAsia="es-AR"/>
+              </w:rPr>
+              <w:t>f</w:t>
+            </w:r>
+            <w:r>
+              <w:rPr>
+                <w:rFonts w:ascii="Arial" w:eastAsia="Times New Roman" w:hAnsi="Arial" w:cs="Arial"/>
+                <w:i/>
+                <w:color w:val="000000"/>
+                <w:lang w:eastAsia="es-AR"/>
+              </w:rPr>
+              <w:t xml:space="preserve"> El Administrador no </w:t>
+            </w:r>
+            <w:r>
+              <w:rPr>
+                <w:rFonts w:ascii="Arial" w:eastAsia="Times New Roman" w:hAnsi="Arial" w:cs="Arial"/>
+                <w:i/>
+                <w:color w:val="000000"/>
+                <w:lang w:eastAsia="es-AR"/>
+              </w:rPr>
+              <w:t>agregó al menos un permiso</w:t>
             </w:r>
           </w:p>
           <w:p>
@@ -501,25 +1150,15 @@
                 <w:color w:val="000000"/>
                 <w:lang w:eastAsia="es-AR"/>
               </w:rPr>
-              <w:t xml:space="preserve">El Administrador escribe su mail (formato: </w:t>
-            </w:r>
-            <w:hyperlink r:id="rId5" w:history="1">
-              <w:r>
-                <w:rPr>
-                  <w:rStyle w:val="Hipervnculo"/>
-                  <w:rFonts w:ascii="Arial" w:eastAsia="Times New Roman" w:hAnsi="Arial" w:cs="Arial"/>
-                  <w:lang w:eastAsia="es-AR"/>
-                </w:rPr>
-                <w:t>ejemplo@dominio.com.ar</w:t>
-              </w:r>
-            </w:hyperlink>
-            <w:r>
-              <w:rPr>
-                <w:rFonts w:ascii="Arial" w:eastAsia="Times New Roman" w:hAnsi="Arial" w:cs="Arial"/>
-                <w:color w:val="000000"/>
-                <w:lang w:eastAsia="es-AR"/>
-              </w:rPr>
-              <w:t>)</w:t>
+              <w:t>El Sistema registra al usuario</w:t>
+            </w:r>
+            <w:r>
+              <w:rPr>
+                <w:rFonts w:ascii="Arial" w:eastAsia="Times New Roman" w:hAnsi="Arial" w:cs="Arial"/>
+                <w:color w:val="000000"/>
+                <w:lang w:eastAsia="es-AR"/>
+              </w:rPr>
+              <w:t xml:space="preserve"> en la base de datos</w:t>
             </w:r>
           </w:p>
           <w:p>
@@ -543,115 +1182,50 @@
                 <w:color w:val="000000"/>
                 <w:lang w:eastAsia="es-AR"/>
               </w:rPr>
-              <w:t>El Sistema muestra el mensaje “Por favor revisar que el usuario posea al menos un permiso asignado”</w:t>
-            </w:r>
-          </w:p>
-          <w:p>
-            <w:pPr>
-              <w:pStyle w:val="Prrafodelista"/>
-              <w:numPr>
-                <w:ilvl w:val="0"/>
-                <w:numId w:val="1"/>
-              </w:numPr>
-              <w:spacing w:after="0" w:line="240" w:lineRule="auto"/>
-              <w:rPr>
-                <w:rFonts w:ascii="Arial" w:eastAsia="Times New Roman" w:hAnsi="Arial" w:cs="Arial"/>
-                <w:color w:val="000000"/>
-                <w:lang w:eastAsia="es-AR"/>
-              </w:rPr>
-            </w:pPr>
-            <w:r>
-              <w:rPr>
-                <w:rFonts w:ascii="Arial" w:eastAsia="Times New Roman" w:hAnsi="Arial" w:cs="Arial"/>
-                <w:color w:val="000000"/>
-                <w:lang w:eastAsia="es-AR"/>
-              </w:rPr>
-              <w:t>El Administrador selecciona un permiso</w:t>
-            </w:r>
-          </w:p>
-          <w:p>
-            <w:pPr>
-              <w:pStyle w:val="Prrafodelista"/>
-              <w:numPr>
-                <w:ilvl w:val="0"/>
-                <w:numId w:val="1"/>
-              </w:numPr>
-              <w:spacing w:after="0" w:line="240" w:lineRule="auto"/>
-              <w:rPr>
-                <w:rFonts w:ascii="Arial" w:eastAsia="Times New Roman" w:hAnsi="Arial" w:cs="Arial"/>
-                <w:color w:val="000000"/>
-                <w:lang w:eastAsia="es-AR"/>
-              </w:rPr>
-            </w:pPr>
-            <w:r>
-              <w:rPr>
-                <w:rFonts w:ascii="Arial" w:eastAsia="Times New Roman" w:hAnsi="Arial" w:cs="Arial"/>
-                <w:color w:val="000000"/>
-                <w:lang w:eastAsia="es-AR"/>
-              </w:rPr>
-              <w:t>El A</w:t>
-            </w:r>
-            <w:r>
-              <w:rPr>
-                <w:rFonts w:ascii="Arial" w:eastAsia="Times New Roman" w:hAnsi="Arial" w:cs="Arial"/>
-                <w:color w:val="000000"/>
-                <w:lang w:eastAsia="es-AR"/>
-              </w:rPr>
-              <w:t>dministrador oprime el botón “Agregar”</w:t>
-            </w:r>
-          </w:p>
-          <w:p>
-            <w:pPr>
-              <w:pStyle w:val="Prrafodelista"/>
-              <w:numPr>
-                <w:ilvl w:val="0"/>
-                <w:numId w:val="1"/>
-              </w:numPr>
-              <w:spacing w:after="0" w:line="240" w:lineRule="auto"/>
-              <w:rPr>
-                <w:rFonts w:ascii="Arial" w:eastAsia="Times New Roman" w:hAnsi="Arial" w:cs="Arial"/>
-                <w:color w:val="000000"/>
-                <w:lang w:eastAsia="es-AR"/>
-              </w:rPr>
-            </w:pPr>
-            <w:r>
-              <w:rPr>
-                <w:rFonts w:ascii="Arial" w:eastAsia="Times New Roman" w:hAnsi="Arial" w:cs="Arial"/>
-                <w:color w:val="000000"/>
-                <w:lang w:eastAsia="es-AR"/>
-              </w:rPr>
-              <w:t>El Sistema coloca en “Asignados” la familia seleccionada.</w:t>
-            </w:r>
-          </w:p>
-          <w:p>
-            <w:pPr>
-              <w:pStyle w:val="Prrafodelista"/>
-              <w:numPr>
-                <w:ilvl w:val="0"/>
-                <w:numId w:val="1"/>
-              </w:numPr>
-              <w:spacing w:after="0" w:line="240" w:lineRule="auto"/>
-              <w:rPr>
-                <w:rFonts w:ascii="Arial" w:eastAsia="Times New Roman" w:hAnsi="Arial" w:cs="Arial"/>
-                <w:color w:val="000000"/>
-                <w:lang w:eastAsia="es-AR"/>
-              </w:rPr>
-            </w:pPr>
-            <w:r>
-              <w:rPr>
-                <w:rFonts w:ascii="Arial" w:eastAsia="Times New Roman" w:hAnsi="Arial" w:cs="Arial"/>
-                <w:color w:val="000000"/>
-                <w:lang w:eastAsia="es-AR"/>
-              </w:rPr>
-              <w:t>El Administrador concluye la acción oprimiendo el botón “Crear”</w:t>
-            </w:r>
-          </w:p>
-          <w:p>
-            <w:pPr>
-              <w:spacing w:after="0" w:line="240" w:lineRule="auto"/>
-              <w:ind w:left="1080"/>
-              <w:rPr>
-                <w:rFonts w:ascii="Arial" w:eastAsia="Times New Roman" w:hAnsi="Arial" w:cs="Arial"/>
+              <w:t>El Siste</w:t>
+            </w:r>
+            <w:r>
+              <w:rPr>
+                <w:rFonts w:ascii="Arial" w:eastAsia="Times New Roman" w:hAnsi="Arial" w:cs="Arial"/>
+                <w:color w:val="000000"/>
+                <w:lang w:eastAsia="es-AR"/>
+              </w:rPr>
+              <w:t>ma</w:t>
+            </w:r>
+            <w:r>
+              <w:rPr>
+                <w:rFonts w:ascii="Arial" w:eastAsia="Times New Roman" w:hAnsi="Arial" w:cs="Arial"/>
+                <w:color w:val="000000"/>
+                <w:lang w:eastAsia="es-AR"/>
+              </w:rPr>
+              <w:t xml:space="preserve"> muestra el mensaje “Usuario</w:t>
+            </w:r>
+            <w:r>
+              <w:rPr>
+                <w:rFonts w:ascii="Arial" w:eastAsia="Times New Roman" w:hAnsi="Arial" w:cs="Arial"/>
+                <w:color w:val="000000"/>
+                <w:lang w:eastAsia="es-AR"/>
+              </w:rPr>
+              <w:t xml:space="preserve"> creado correctamente”</w:t>
+            </w:r>
+          </w:p>
+          <w:p>
+            <w:pPr>
+              <w:spacing w:after="0" w:line="240" w:lineRule="auto"/>
+              <w:rPr>
+                <w:rFonts w:ascii="Arial" w:eastAsia="Times New Roman" w:hAnsi="Arial" w:cs="Arial"/>
+                <w:i/>
+                <w:color w:val="000000"/>
+                <w:lang w:eastAsia="es-AR"/>
+              </w:rPr>
+            </w:pPr>
+          </w:p>
+          <w:p>
+            <w:pPr>
+              <w:spacing w:after="0" w:line="240" w:lineRule="auto"/>
+              <w:rPr>
+                <w:rFonts w:ascii="Arial" w:eastAsia="Times New Roman" w:hAnsi="Arial" w:cs="Arial"/>
+                <w:b/>
                 <w:i/>
                 <w:color w:val="000000"/>
                 <w:lang w:eastAsia="es-AR"/>
@@ -661,290 +1235,12 @@
             <w:r>
               <w:rPr>
                 <w:rFonts w:ascii="Arial" w:eastAsia="Times New Roman" w:hAnsi="Arial" w:cs="Arial"/>
-                <w:i/>
-                <w:color w:val="000000"/>
-                <w:lang w:eastAsia="es-AR"/>
-              </w:rPr>
-              <w:t>Alternate</w:t>
-            </w:r>
-            <w:proofErr w:type="spellEnd"/>
-            <w:r>
-              <w:rPr>
-                <w:rFonts w:ascii="Arial" w:eastAsia="Times New Roman" w:hAnsi="Arial" w:cs="Arial"/>
-                <w:i/>
-                <w:color w:val="000000"/>
-                <w:lang w:eastAsia="es-AR"/>
-              </w:rPr>
-              <w:t>: 10-a El Administrador no ingresa un nombre de usuario</w:t>
-            </w:r>
-          </w:p>
-          <w:p>
-            <w:pPr>
-              <w:spacing w:after="0" w:line="240" w:lineRule="auto"/>
-              <w:ind w:left="1080"/>
-              <w:rPr>
-                <w:rFonts w:ascii="Arial" w:eastAsia="Times New Roman" w:hAnsi="Arial" w:cs="Arial"/>
-                <w:i/>
-                <w:color w:val="000000"/>
-                <w:lang w:eastAsia="es-AR"/>
-              </w:rPr>
-            </w:pPr>
-            <w:r>
-              <w:rPr>
-                <w:rFonts w:ascii="Arial" w:eastAsia="Times New Roman" w:hAnsi="Arial" w:cs="Arial"/>
-                <w:i/>
-                <w:color w:val="000000"/>
-                <w:lang w:eastAsia="es-AR"/>
-              </w:rPr>
-              <w:t xml:space="preserve">10-b </w:t>
-            </w:r>
-            <w:r>
-              <w:rPr>
-                <w:rFonts w:ascii="Arial" w:eastAsia="Times New Roman" w:hAnsi="Arial" w:cs="Arial"/>
-                <w:i/>
-                <w:color w:val="000000"/>
-                <w:lang w:eastAsia="es-AR"/>
-              </w:rPr>
-              <w:t>El Administrador no ingres</w:t>
-            </w:r>
-            <w:r>
-              <w:rPr>
-                <w:rFonts w:ascii="Arial" w:eastAsia="Times New Roman" w:hAnsi="Arial" w:cs="Arial"/>
-                <w:i/>
-                <w:color w:val="000000"/>
-                <w:lang w:eastAsia="es-AR"/>
-              </w:rPr>
-              <w:t>a una contraseña</w:t>
-            </w:r>
-          </w:p>
-          <w:p>
-            <w:pPr>
-              <w:spacing w:after="0" w:line="240" w:lineRule="auto"/>
-              <w:ind w:left="1080"/>
-              <w:rPr>
-                <w:rFonts w:ascii="Arial" w:eastAsia="Times New Roman" w:hAnsi="Arial" w:cs="Arial"/>
-                <w:i/>
-                <w:color w:val="000000"/>
-                <w:lang w:eastAsia="es-AR"/>
-              </w:rPr>
-            </w:pPr>
-            <w:r>
-              <w:rPr>
-                <w:rFonts w:ascii="Arial" w:eastAsia="Times New Roman" w:hAnsi="Arial" w:cs="Arial"/>
-                <w:i/>
-                <w:color w:val="000000"/>
-                <w:lang w:eastAsia="es-AR"/>
-              </w:rPr>
-              <w:t xml:space="preserve">10-c </w:t>
-            </w:r>
-            <w:r>
-              <w:rPr>
-                <w:rFonts w:ascii="Arial" w:eastAsia="Times New Roman" w:hAnsi="Arial" w:cs="Arial"/>
-                <w:i/>
-                <w:color w:val="000000"/>
-                <w:lang w:eastAsia="es-AR"/>
-              </w:rPr>
-              <w:t>El Administrador no ingres</w:t>
-            </w:r>
-            <w:r>
-              <w:rPr>
-                <w:rFonts w:ascii="Arial" w:eastAsia="Times New Roman" w:hAnsi="Arial" w:cs="Arial"/>
-                <w:i/>
-                <w:color w:val="000000"/>
-                <w:lang w:eastAsia="es-AR"/>
-              </w:rPr>
-              <w:t>a un nombre</w:t>
-            </w:r>
-          </w:p>
-          <w:p>
-            <w:pPr>
-              <w:spacing w:after="0" w:line="240" w:lineRule="auto"/>
-              <w:ind w:left="1080"/>
-              <w:rPr>
-                <w:rFonts w:ascii="Arial" w:eastAsia="Times New Roman" w:hAnsi="Arial" w:cs="Arial"/>
-                <w:i/>
-                <w:color w:val="000000"/>
-                <w:lang w:eastAsia="es-AR"/>
-              </w:rPr>
-            </w:pPr>
-            <w:r>
-              <w:rPr>
-                <w:rFonts w:ascii="Arial" w:eastAsia="Times New Roman" w:hAnsi="Arial" w:cs="Arial"/>
-                <w:i/>
-                <w:color w:val="000000"/>
-                <w:lang w:eastAsia="es-AR"/>
-              </w:rPr>
-              <w:t xml:space="preserve">10-d </w:t>
-            </w:r>
-            <w:r>
-              <w:rPr>
-                <w:rFonts w:ascii="Arial" w:eastAsia="Times New Roman" w:hAnsi="Arial" w:cs="Arial"/>
-                <w:i/>
-                <w:color w:val="000000"/>
-                <w:lang w:eastAsia="es-AR"/>
-              </w:rPr>
-              <w:t>El Administrador no ingres</w:t>
-            </w:r>
-            <w:r>
-              <w:rPr>
-                <w:rFonts w:ascii="Arial" w:eastAsia="Times New Roman" w:hAnsi="Arial" w:cs="Arial"/>
-                <w:i/>
-                <w:color w:val="000000"/>
-                <w:lang w:eastAsia="es-AR"/>
-              </w:rPr>
-              <w:t>a un apellido</w:t>
-            </w:r>
-          </w:p>
-          <w:p>
-            <w:pPr>
-              <w:spacing w:after="0" w:line="240" w:lineRule="auto"/>
-              <w:ind w:left="1080"/>
-              <w:rPr>
-                <w:rFonts w:ascii="Arial" w:eastAsia="Times New Roman" w:hAnsi="Arial" w:cs="Arial"/>
-                <w:i/>
-                <w:color w:val="000000"/>
-                <w:lang w:eastAsia="es-AR"/>
-              </w:rPr>
-            </w:pPr>
-            <w:r>
-              <w:rPr>
-                <w:rFonts w:ascii="Arial" w:eastAsia="Times New Roman" w:hAnsi="Arial" w:cs="Arial"/>
-                <w:i/>
-                <w:color w:val="000000"/>
-                <w:lang w:eastAsia="es-AR"/>
-              </w:rPr>
-              <w:t xml:space="preserve">10-e </w:t>
-            </w:r>
-            <w:r>
-              <w:rPr>
-                <w:rFonts w:ascii="Arial" w:eastAsia="Times New Roman" w:hAnsi="Arial" w:cs="Arial"/>
-                <w:i/>
-                <w:color w:val="000000"/>
-                <w:lang w:eastAsia="es-AR"/>
-              </w:rPr>
-              <w:t>El Administrador no ingres</w:t>
-            </w:r>
-            <w:r>
-              <w:rPr>
-                <w:rFonts w:ascii="Arial" w:eastAsia="Times New Roman" w:hAnsi="Arial" w:cs="Arial"/>
-                <w:i/>
-                <w:color w:val="000000"/>
-                <w:lang w:eastAsia="es-AR"/>
-              </w:rPr>
-              <w:t>a un mail</w:t>
-            </w:r>
-          </w:p>
-          <w:p>
-            <w:pPr>
-              <w:pStyle w:val="Prrafodelista"/>
-              <w:numPr>
-                <w:ilvl w:val="0"/>
-                <w:numId w:val="1"/>
-              </w:numPr>
-              <w:spacing w:after="0" w:line="240" w:lineRule="auto"/>
-              <w:rPr>
-                <w:rFonts w:ascii="Arial" w:eastAsia="Times New Roman" w:hAnsi="Arial" w:cs="Arial"/>
-                <w:color w:val="000000"/>
-                <w:lang w:eastAsia="es-AR"/>
-              </w:rPr>
-            </w:pPr>
-            <w:r>
-              <w:rPr>
-                <w:rFonts w:ascii="Arial" w:eastAsia="Times New Roman" w:hAnsi="Arial" w:cs="Arial"/>
-                <w:color w:val="000000"/>
-                <w:lang w:eastAsia="es-AR"/>
-              </w:rPr>
-              <w:t>El Sistema registra al usuario</w:t>
-            </w:r>
-            <w:r>
-              <w:rPr>
-                <w:rFonts w:ascii="Arial" w:eastAsia="Times New Roman" w:hAnsi="Arial" w:cs="Arial"/>
-                <w:color w:val="000000"/>
-                <w:lang w:eastAsia="es-AR"/>
-              </w:rPr>
-              <w:t xml:space="preserve"> en la base de datos</w:t>
-            </w:r>
-          </w:p>
-          <w:p>
-            <w:pPr>
-              <w:pStyle w:val="Prrafodelista"/>
-              <w:numPr>
-                <w:ilvl w:val="0"/>
-                <w:numId w:val="1"/>
-              </w:numPr>
-              <w:spacing w:after="0" w:line="240" w:lineRule="auto"/>
-              <w:rPr>
-                <w:rFonts w:ascii="Arial" w:eastAsia="Times New Roman" w:hAnsi="Arial" w:cs="Arial"/>
-                <w:i/>
-                <w:color w:val="000000"/>
-                <w:lang w:eastAsia="es-AR"/>
-              </w:rPr>
-            </w:pPr>
-            <w:r>
-              <w:rPr>
-                <w:rFonts w:ascii="Arial" w:eastAsia="Times New Roman" w:hAnsi="Arial" w:cs="Arial"/>
-                <w:color w:val="000000"/>
-                <w:lang w:eastAsia="es-AR"/>
-              </w:rPr>
-              <w:t>El Siste</w:t>
-            </w:r>
-            <w:r>
-              <w:rPr>
-                <w:rFonts w:ascii="Arial" w:eastAsia="Times New Roman" w:hAnsi="Arial" w:cs="Arial"/>
-                <w:color w:val="000000"/>
-                <w:lang w:eastAsia="es-AR"/>
-              </w:rPr>
-              <w:t>ma</w:t>
-            </w:r>
-            <w:r>
-              <w:rPr>
-                <w:rFonts w:ascii="Arial" w:eastAsia="Times New Roman" w:hAnsi="Arial" w:cs="Arial"/>
-                <w:color w:val="000000"/>
-                <w:lang w:eastAsia="es-AR"/>
-              </w:rPr>
-              <w:t xml:space="preserve"> muestra el mensaje “Usuario</w:t>
-            </w:r>
-            <w:r>
-              <w:rPr>
-                <w:rFonts w:ascii="Arial" w:eastAsia="Times New Roman" w:hAnsi="Arial" w:cs="Arial"/>
-                <w:color w:val="000000"/>
-                <w:lang w:eastAsia="es-AR"/>
-              </w:rPr>
-              <w:t xml:space="preserve"> creado correctamente”</w:t>
-            </w:r>
-          </w:p>
-          <w:p>
-            <w:pPr>
-              <w:spacing w:after="0" w:line="240" w:lineRule="auto"/>
-              <w:rPr>
-                <w:rFonts w:ascii="Arial" w:eastAsia="Times New Roman" w:hAnsi="Arial" w:cs="Arial"/>
-                <w:i/>
-                <w:color w:val="000000"/>
-                <w:lang w:eastAsia="es-AR"/>
-              </w:rPr>
-            </w:pPr>
-          </w:p>
-          <w:p>
-            <w:pPr>
-              <w:spacing w:after="0" w:line="240" w:lineRule="auto"/>
-              <w:rPr>
-                <w:rFonts w:ascii="Arial" w:eastAsia="Times New Roman" w:hAnsi="Arial" w:cs="Arial"/>
                 <w:b/>
                 <w:i/>
                 <w:color w:val="000000"/>
                 <w:lang w:eastAsia="es-AR"/>
               </w:rPr>
-            </w:pPr>
-            <w:proofErr w:type="spellStart"/>
-            <w:r>
-              <w:rPr>
-                <w:rFonts w:ascii="Arial" w:eastAsia="Times New Roman" w:hAnsi="Arial" w:cs="Arial"/>
-                <w:b/>
-                <w:i/>
-                <w:color w:val="000000"/>
-                <w:lang w:eastAsia="es-AR"/>
-              </w:rPr>
-              <w:t>Alternate</w:t>
+              <w:t>Exception</w:t>
             </w:r>
             <w:proofErr w:type="spellEnd"/>
             <w:r>
@@ -986,15 +1282,7 @@
                 <w:color w:val="000000"/>
                 <w:lang w:eastAsia="es-AR"/>
               </w:rPr>
-              <w:t>Ingrese un nombre</w:t>
-            </w:r>
-            <w:r>
-              <w:rPr>
-                <w:rFonts w:ascii="Arial" w:eastAsia="Times New Roman" w:hAnsi="Arial" w:cs="Arial"/>
-                <w:color w:val="000000"/>
-                <w:lang w:eastAsia="es-AR"/>
-              </w:rPr>
-              <w:t xml:space="preserve"> de usuario</w:t>
+              <w:t>Ingrese un nombre de usuario</w:t>
             </w:r>
             <w:r>
               <w:rPr>
@@ -1084,7 +1372,7 @@
                 <w:color w:val="000000"/>
                 <w:lang w:eastAsia="es-AR"/>
               </w:rPr>
-              <w:t>Alternate</w:t>
+              <w:t>Exception</w:t>
             </w:r>
             <w:proofErr w:type="spellEnd"/>
             <w:r>
@@ -1095,17 +1383,7 @@
                 <w:color w:val="000000"/>
                 <w:lang w:eastAsia="es-AR"/>
               </w:rPr>
-              <w:t xml:space="preserve">: </w:t>
-            </w:r>
-            <w:r>
-              <w:rPr>
-                <w:rFonts w:ascii="Arial" w:eastAsia="Times New Roman" w:hAnsi="Arial" w:cs="Arial"/>
-                <w:b/>
-                <w:i/>
-                <w:color w:val="000000"/>
-                <w:lang w:eastAsia="es-AR"/>
-              </w:rPr>
-              <w:t>10-b El Administrador no ingresa una contraseña</w:t>
+              <w:t>: 10-b El Administrador no ingresa una contraseña</w:t>
             </w:r>
           </w:p>
           <w:p>
@@ -1175,7 +1453,7 @@
                 <w:color w:val="000000"/>
                 <w:lang w:eastAsia="es-AR"/>
               </w:rPr>
-              <w:t xml:space="preserve"> 2</w:t>
+              <w:t xml:space="preserve"> 1</w:t>
             </w:r>
             <w:r>
               <w:rPr>
@@ -1226,7 +1504,7 @@
                 <w:color w:val="000000"/>
                 <w:lang w:eastAsia="es-AR"/>
               </w:rPr>
-              <w:t>Alternate</w:t>
+              <w:t>Exception</w:t>
             </w:r>
             <w:proofErr w:type="spellEnd"/>
             <w:r>
@@ -1237,27 +1515,7 @@
                 <w:color w:val="000000"/>
                 <w:lang w:eastAsia="es-AR"/>
               </w:rPr>
-              <w:t>:</w:t>
-            </w:r>
-            <w:r>
-              <w:rPr>
-                <w:rFonts w:ascii="Arial" w:eastAsia="Times New Roman" w:hAnsi="Arial" w:cs="Arial"/>
-                <w:b/>
-                <w:i/>
-                <w:color w:val="000000"/>
-                <w:lang w:eastAsia="es-AR"/>
-              </w:rPr>
-              <w:t xml:space="preserve"> </w:t>
-            </w:r>
-            <w:r>
-              <w:rPr>
-                <w:rFonts w:ascii="Arial" w:eastAsia="Times New Roman" w:hAnsi="Arial" w:cs="Arial"/>
-                <w:b/>
-                <w:i/>
-                <w:color w:val="000000"/>
-                <w:lang w:eastAsia="es-AR"/>
-              </w:rPr>
-              <w:t>10-c El Administrador no ingresa un nombre</w:t>
+              <w:t>: 10-c El Administrador no ingresa un nombre</w:t>
             </w:r>
           </w:p>
           <w:p>
@@ -1327,7 +1585,7 @@
                 <w:color w:val="000000"/>
                 <w:lang w:eastAsia="es-AR"/>
               </w:rPr>
-              <w:t xml:space="preserve"> 3</w:t>
+              <w:t xml:space="preserve"> 1</w:t>
             </w:r>
             <w:r>
               <w:rPr>
@@ -1357,8 +1615,6 @@
                 <w:lang w:eastAsia="es-AR"/>
               </w:rPr>
             </w:pPr>
-            <w:bookmarkStart w:id="0" w:name="_GoBack"/>
-            <w:bookmarkEnd w:id="0"/>
           </w:p>
           <w:p>
             <w:pPr>
@@ -1380,7 +1636,7 @@
                 <w:color w:val="000000"/>
                 <w:lang w:eastAsia="es-AR"/>
               </w:rPr>
-              <w:t>Alternate</w:t>
+              <w:t>Exception</w:t>
             </w:r>
             <w:proofErr w:type="spellEnd"/>
             <w:r>
@@ -1391,27 +1647,7 @@
                 <w:color w:val="000000"/>
                 <w:lang w:eastAsia="es-AR"/>
               </w:rPr>
-              <w:t>:</w:t>
-            </w:r>
-            <w:r>
-              <w:rPr>
-                <w:rFonts w:ascii="Arial" w:eastAsia="Times New Roman" w:hAnsi="Arial" w:cs="Arial"/>
-                <w:b/>
-                <w:i/>
-                <w:color w:val="000000"/>
-                <w:lang w:eastAsia="es-AR"/>
-              </w:rPr>
-              <w:t xml:space="preserve"> </w:t>
-            </w:r>
-            <w:r>
-              <w:rPr>
-                <w:rFonts w:ascii="Arial" w:eastAsia="Times New Roman" w:hAnsi="Arial" w:cs="Arial"/>
-                <w:b/>
-                <w:i/>
-                <w:color w:val="000000"/>
-                <w:lang w:eastAsia="es-AR"/>
-              </w:rPr>
-              <w:t>10-d El Administrador no ingresa un apellido</w:t>
+              <w:t>: 10-d El Administrador no ingresa un apellido</w:t>
             </w:r>
           </w:p>
           <w:p>
@@ -1497,7 +1733,7 @@
                 <w:color w:val="000000"/>
                 <w:lang w:eastAsia="es-AR"/>
               </w:rPr>
-              <w:t xml:space="preserve"> 4</w:t>
+              <w:t xml:space="preserve"> 1</w:t>
             </w:r>
             <w:r>
               <w:rPr>
@@ -1513,15 +1749,7 @@
                 <w:color w:val="000000"/>
                 <w:lang w:eastAsia="es-AR"/>
               </w:rPr>
-              <w:t xml:space="preserve">el </w:t>
-            </w:r>
-            <w:r>
-              <w:rPr>
-                <w:rFonts w:ascii="Arial" w:eastAsia="Times New Roman" w:hAnsi="Arial" w:cs="Arial"/>
-                <w:color w:val="000000"/>
-                <w:lang w:eastAsia="es-AR"/>
-              </w:rPr>
-              <w:t>apellido</w:t>
+              <w:t>el apellido</w:t>
             </w:r>
           </w:p>
           <w:p>
@@ -1556,7 +1784,7 @@
                 <w:color w:val="000000"/>
                 <w:lang w:eastAsia="es-AR"/>
               </w:rPr>
-              <w:t>Alternate</w:t>
+              <w:t>Exception</w:t>
             </w:r>
             <w:proofErr w:type="spellEnd"/>
             <w:r>
@@ -1567,27 +1795,7 @@
                 <w:color w:val="000000"/>
                 <w:lang w:eastAsia="es-AR"/>
               </w:rPr>
-              <w:t>:</w:t>
-            </w:r>
-            <w:r>
-              <w:rPr>
-                <w:rFonts w:ascii="Arial" w:eastAsia="Times New Roman" w:hAnsi="Arial" w:cs="Arial"/>
-                <w:b/>
-                <w:i/>
-                <w:color w:val="000000"/>
-                <w:lang w:eastAsia="es-AR"/>
-              </w:rPr>
-              <w:t xml:space="preserve"> </w:t>
-            </w:r>
-            <w:r>
-              <w:rPr>
-                <w:rFonts w:ascii="Arial" w:eastAsia="Times New Roman" w:hAnsi="Arial" w:cs="Arial"/>
-                <w:b/>
-                <w:i/>
-                <w:color w:val="000000"/>
-                <w:lang w:eastAsia="es-AR"/>
-              </w:rPr>
-              <w:t>10-e El Administrador no ingresa un mail</w:t>
+              <w:t>: 10-e El Administrador no ingresa un mail</w:t>
             </w:r>
           </w:p>
           <w:p>
@@ -1618,15 +1826,7 @@
                 <w:color w:val="000000"/>
                 <w:lang w:eastAsia="es-AR"/>
               </w:rPr>
-              <w:t>Ingrese un</w:t>
-            </w:r>
-            <w:r>
-              <w:rPr>
-                <w:rFonts w:ascii="Arial" w:eastAsia="Times New Roman" w:hAnsi="Arial" w:cs="Arial"/>
-                <w:color w:val="000000"/>
-                <w:lang w:eastAsia="es-AR"/>
-              </w:rPr>
-              <w:t xml:space="preserve"> mail</w:t>
+              <w:t>Ingrese un mail</w:t>
             </w:r>
             <w:r>
               <w:rPr>
@@ -1665,7 +1865,7 @@
                 <w:color w:val="000000"/>
                 <w:lang w:eastAsia="es-AR"/>
               </w:rPr>
-              <w:t xml:space="preserve"> 5</w:t>
+              <w:t xml:space="preserve"> 1</w:t>
             </w:r>
             <w:r>
               <w:rPr>
@@ -1699,11 +1899,128 @@
               <w:spacing w:after="0" w:line="240" w:lineRule="auto"/>
               <w:rPr>
                 <w:rFonts w:ascii="Arial" w:eastAsia="Times New Roman" w:hAnsi="Arial" w:cs="Arial"/>
-                <w:i/>
-                <w:color w:val="000000"/>
-                <w:lang w:eastAsia="es-AR"/>
-              </w:rPr>
-            </w:pPr>
+                <w:b/>
+                <w:i/>
+                <w:color w:val="000000"/>
+                <w:lang w:eastAsia="es-AR"/>
+              </w:rPr>
+            </w:pPr>
+            <w:proofErr w:type="spellStart"/>
+            <w:r>
+              <w:rPr>
+                <w:rFonts w:ascii="Arial" w:eastAsia="Times New Roman" w:hAnsi="Arial" w:cs="Arial"/>
+                <w:b/>
+                <w:i/>
+                <w:color w:val="000000"/>
+                <w:lang w:eastAsia="es-AR"/>
+              </w:rPr>
+              <w:t>Exception</w:t>
+            </w:r>
+            <w:proofErr w:type="spellEnd"/>
+            <w:r>
+              <w:rPr>
+                <w:rFonts w:ascii="Arial" w:eastAsia="Times New Roman" w:hAnsi="Arial" w:cs="Arial"/>
+                <w:b/>
+                <w:i/>
+                <w:color w:val="000000"/>
+                <w:lang w:eastAsia="es-AR"/>
+              </w:rPr>
+              <w:t>: 10-f El Administrador no agregó al menos un permiso</w:t>
+            </w:r>
+          </w:p>
+          <w:p>
+            <w:pPr>
+              <w:pStyle w:val="Prrafodelista"/>
+              <w:numPr>
+                <w:ilvl w:val="0"/>
+                <w:numId w:val="11"/>
+              </w:numPr>
+              <w:spacing w:after="0" w:line="240" w:lineRule="auto"/>
+              <w:rPr>
+                <w:rFonts w:ascii="Arial" w:eastAsia="Times New Roman" w:hAnsi="Arial" w:cs="Arial"/>
+                <w:color w:val="000000"/>
+                <w:lang w:eastAsia="es-AR"/>
+              </w:rPr>
+            </w:pPr>
+            <w:r>
+              <w:rPr>
+                <w:rFonts w:ascii="Arial" w:eastAsia="Times New Roman" w:hAnsi="Arial" w:cs="Arial"/>
+                <w:color w:val="000000"/>
+                <w:lang w:eastAsia="es-AR"/>
+              </w:rPr>
+              <w:t>El Sistema muestra el mensaje “Por favor revisar que el usuario posea al menos un permiso asignado”</w:t>
+            </w:r>
+          </w:p>
+          <w:p>
+            <w:pPr>
+              <w:pStyle w:val="Prrafodelista"/>
+              <w:numPr>
+                <w:ilvl w:val="0"/>
+                <w:numId w:val="11"/>
+              </w:numPr>
+              <w:spacing w:after="0" w:line="240" w:lineRule="auto"/>
+              <w:rPr>
+                <w:rFonts w:ascii="Arial" w:eastAsia="Times New Roman" w:hAnsi="Arial" w:cs="Arial"/>
+                <w:color w:val="000000"/>
+                <w:lang w:eastAsia="es-AR"/>
+              </w:rPr>
+            </w:pPr>
+            <w:r>
+              <w:rPr>
+                <w:rFonts w:ascii="Arial" w:eastAsia="Times New Roman" w:hAnsi="Arial" w:cs="Arial"/>
+                <w:color w:val="000000"/>
+                <w:lang w:eastAsia="es-AR"/>
+              </w:rPr>
+              <w:t>Se vuelve al paso</w:t>
+            </w:r>
+            <w:r>
+              <w:rPr>
+                <w:rFonts w:ascii="Arial" w:eastAsia="Times New Roman" w:hAnsi="Arial" w:cs="Arial"/>
+                <w:color w:val="000000"/>
+                <w:lang w:eastAsia="es-AR"/>
+              </w:rPr>
+              <w:t xml:space="preserve"> </w:t>
+            </w:r>
+            <w:r>
+              <w:rPr>
+                <w:rFonts w:ascii="Arial" w:eastAsia="Times New Roman" w:hAnsi="Arial" w:cs="Arial"/>
+                <w:color w:val="000000"/>
+                <w:lang w:eastAsia="es-AR"/>
+              </w:rPr>
+              <w:t>2</w:t>
+            </w:r>
+            <w:r>
+              <w:rPr>
+                <w:rFonts w:ascii="Arial" w:eastAsia="Times New Roman" w:hAnsi="Arial" w:cs="Arial"/>
+                <w:color w:val="000000"/>
+                <w:lang w:eastAsia="es-AR"/>
+              </w:rPr>
+              <w:t xml:space="preserve"> para </w:t>
+            </w:r>
+            <w:r>
+              <w:rPr>
+                <w:rFonts w:ascii="Arial" w:eastAsia="Times New Roman" w:hAnsi="Arial" w:cs="Arial"/>
+                <w:color w:val="000000"/>
+                <w:lang w:eastAsia="es-AR"/>
+              </w:rPr>
+              <w:t xml:space="preserve">agregar </w:t>
+            </w:r>
+            <w:r>
+              <w:rPr>
+                <w:rFonts w:ascii="Arial" w:eastAsia="Times New Roman" w:hAnsi="Arial" w:cs="Arial"/>
+                <w:color w:val="000000"/>
+                <w:lang w:eastAsia="es-AR"/>
+              </w:rPr>
+              <w:t xml:space="preserve">un </w:t>
+            </w:r>
+            <w:r>
+              <w:rPr>
+                <w:rFonts w:ascii="Arial" w:eastAsia="Times New Roman" w:hAnsi="Arial" w:cs="Arial"/>
+                <w:color w:val="000000"/>
+                <w:lang w:eastAsia="es-AR"/>
+              </w:rPr>
+              <w:t>permiso</w:t>
+            </w:r>
           </w:p>
           <w:p>
             <w:pPr>
@@ -1721,12 +2038,6 @@
         </w:tc>
       </w:tr>
       <w:tr>
-        <w:tblPrEx>
-          <w:tblCellMar>
-            <w:left w:w="10" w:type="dxa"/>
-            <w:right w:w="10" w:type="dxa"/>
-          </w:tblCellMar>
-        </w:tblPrEx>
         <w:trPr>
           <w:gridAfter w:val="1"/>
           <w:wAfter w:w="5300" w:type="dxa"/>
@@ -1735,7 +2046,7 @@
         <w:tc>
           <w:tcPr>
             <w:tcW w:w="9902" w:type="dxa"/>
-            <w:gridSpan w:val="2"/>
+            <w:gridSpan w:val="6"/>
             <w:tcBorders>
               <w:top w:val="nil"/>
               <w:left w:val="nil"/>
@@ -1756,77 +2067,17 @@
         </w:tc>
       </w:tr>
       <w:tr>
-        <w:tblPrEx>
-          <w:tblCellMar>
-            <w:left w:w="10" w:type="dxa"/>
-            <w:right w:w="10" w:type="dxa"/>
-          </w:tblCellMar>
-        </w:tblPrEx>
         <w:trPr>
-          <w:gridAfter w:val="1"/>
-          <w:wAfter w:w="5300" w:type="dxa"/>
-          <w:trHeight w:val="282"/>
-        </w:trPr>
-        <w:tc>
-          <w:tcPr>
-            <w:tcW w:w="9902" w:type="dxa"/>
-            <w:gridSpan w:val="2"/>
-            <w:tcBorders>
-              <w:top w:val="nil"/>
-              <w:left w:val="nil"/>
-              <w:bottom w:val="nil"/>
-              <w:right w:val="nil"/>
-            </w:tcBorders>
-            <w:shd w:val="clear" w:color="auto" w:fill="FFFFFF"/>
-          </w:tcPr>
-          <w:p>
-            <w:pPr>
-              <w:spacing w:after="0" w:line="240" w:lineRule="auto"/>
-              <w:rPr>
-                <w:rFonts w:ascii="Arial" w:eastAsia="Times New Roman" w:hAnsi="Arial" w:cs="Arial"/>
-                <w:b/>
-                <w:color w:val="000000"/>
-                <w:lang w:eastAsia="es-AR"/>
-              </w:rPr>
-            </w:pPr>
-          </w:p>
-        </w:tc>
-      </w:tr>
-    </w:tbl>
-    <w:p>
-      <w:pPr>
-        <w:widowControl w:val="0"/>
-        <w:autoSpaceDE w:val="0"/>
-        <w:autoSpaceDN w:val="0"/>
-        <w:adjustRightInd w:val="0"/>
-        <w:spacing w:after="0" w:line="240" w:lineRule="auto"/>
-        <w:rPr>
-          <w:rFonts w:ascii="Arial" w:hAnsi="Arial" w:cs="Arial"/>
-          <w:color w:val="000000"/>
-        </w:rPr>
-      </w:pPr>
-    </w:p>
-    <w:tbl>
-      <w:tblPr>
-        <w:tblW w:w="9720" w:type="dxa"/>
-        <w:tblLayout w:type="fixed"/>
-        <w:tblCellMar>
-          <w:left w:w="10" w:type="dxa"/>
-          <w:right w:w="10" w:type="dxa"/>
-        </w:tblCellMar>
-        <w:tblLook w:val="0000" w:firstRow="0" w:lastRow="0" w:firstColumn="0" w:lastColumn="0" w:noHBand="0" w:noVBand="0"/>
-      </w:tblPr>
-      <w:tblGrid>
-        <w:gridCol w:w="2278"/>
-        <w:gridCol w:w="7442"/>
-      </w:tblGrid>
-      <w:tr>
-        <w:trPr>
+          <w:gridBefore w:val="1"/>
+          <w:gridAfter w:val="3"/>
+          <w:wBefore w:w="132" w:type="dxa"/>
+          <w:wAfter w:w="5350" w:type="dxa"/>
           <w:trHeight w:val="249"/>
         </w:trPr>
         <w:tc>
           <w:tcPr>
-            <w:tcW w:w="2278" w:type="dxa"/>
+            <w:tcW w:w="9366" w:type="dxa"/>
+            <w:gridSpan w:val="2"/>
             <w:tcBorders>
               <w:top w:val="single" w:sz="2" w:space="0" w:color="000000"/>
               <w:left w:val="nil"/>
@@ -1877,11 +2128,28 @@
               </w:rPr>
               <w:t>n:</w:t>
             </w:r>
+            <w:r>
+              <w:rPr>
+                <w:rFonts w:ascii="Arial" w:hAnsi="Arial" w:cs="Arial"/>
+                <w:b/>
+                <w:bCs/>
+                <w:color w:val="000000"/>
+              </w:rPr>
+              <w:t xml:space="preserve"> </w:t>
+            </w:r>
+            <w:r>
+              <w:rPr>
+                <w:rFonts w:ascii="Arial" w:hAnsi="Arial" w:cs="Arial"/>
+                <w:bCs/>
+                <w:color w:val="000000"/>
+              </w:rPr>
+              <w:t>Registro del Usuario creado</w:t>
+            </w:r>
           </w:p>
         </w:tc>
         <w:tc>
           <w:tcPr>
-            <w:tcW w:w="7442" w:type="dxa"/>
+            <w:tcW w:w="354" w:type="dxa"/>
             <w:tcBorders>
               <w:top w:val="single" w:sz="2" w:space="0" w:color="000000"/>
               <w:left w:val="nil"/>
@@ -1920,7 +2188,7 @@
 </file>
 
 <file path=word/numbering.xml><?xml version="1.0" encoding="utf-8"?>
-<w:numbering xmlns:wpc="http://schemas.microsoft.com/office/word/2010/wordprocessingCanvas" xmlns:mc="http://schemas.openxmlformats.org/markup-compatibility/2006" xmlns:o="urn:schemas-microsoft-com:office:office" xmlns:r="http://schemas.openxmlformats.org/officeDocument/2006/relationships" xmlns:m="http://schemas.openxmlformats.org/officeDocument/2006/math" xmlns:v="urn:schemas-microsoft-com:vml" xmlns:wp14="http://schemas.microsoft.com/office/word/2010/wordprocessingDrawing" xmlns:wp="http://schemas.openxmlformats.org/drawingml/2006/wordprocessingDrawing" xmlns:w10="urn:schemas-microsoft-com:office:word" xmlns:w="http://schemas.openxmlformats.org/wordprocessingml/2006/main" xmlns:w14="http://schemas.microsoft.com/office/word/2010/wordml" xmlns:w15="http://schemas.microsoft.com/office/word/2012/wordml" xmlns:wpg="http://schemas.microsoft.com/office/word/2010/wordprocessingGroup" xmlns:wpi="http://schemas.microsoft.com/office/word/2010/wordprocessingInk" xmlns:wne="http://schemas.microsoft.com/office/word/2006/wordml" xmlns:wps="http://schemas.microsoft.com/office/word/2010/wordprocessingShape" mc:Ignorable="w14 w15 wp14">
+<w:numbering xmlns:wpc="http://schemas.microsoft.com/office/word/2010/wordprocessingCanvas" xmlns:mc="http://schemas.openxmlformats.org/markup-compatibility/2006" xmlns:o="urn:schemas-microsoft-com:office:office" xmlns:r="http://schemas.openxmlformats.org/officeDocument/2006/relationships" xmlns:m="http://schemas.openxmlformats.org/officeDocument/2006/math" xmlns:v="urn:schemas-microsoft-com:vml" xmlns:wp14="http://schemas.microsoft.com/office/word/2010/wordprocessingDrawing" xmlns:wp="http://schemas.openxmlformats.org/drawingml/2006/wordprocessingDrawing" xmlns:w10="urn:schemas-microsoft-com:office:word" xmlns:w="http://schemas.openxmlformats.org/wordprocessingml/2006/main" xmlns:w14="http://schemas.microsoft.com/office/word/2010/wordml" xmlns:wpg="http://schemas.microsoft.com/office/word/2010/wordprocessingGroup" xmlns:wpi="http://schemas.microsoft.com/office/word/2010/wordprocessingInk" xmlns:wne="http://schemas.microsoft.com/office/word/2006/wordml" xmlns:wps="http://schemas.microsoft.com/office/word/2010/wordprocessingShape" mc:Ignorable="w14 wp14">
   <w:abstractNum w:abstractNumId="0">
     <w:nsid w:val="03C553F5"/>
     <w:multiLevelType w:val="hybridMultilevel"/>
@@ -2027,7 +2295,7 @@
         <w:b/>
       </w:rPr>
     </w:lvl>
-    <w:lvl w:ilvl="1" w:tplc="2C0A0019" w:tentative="1">
+    <w:lvl w:ilvl="1" w:tplc="2C0A0019">
       <w:start w:val="1"/>
       <w:numFmt w:val="lowerLetter"/>
       <w:lvlText w:val="%2."/>
@@ -2634,6 +2902,95 @@
   </w:abstractNum>
   <w:abstractNum w:abstractNumId="8">
     <w:nsid w:val="5F6919C8"/>
+    <w:multiLevelType w:val="hybridMultilevel"/>
+    <w:tmpl w:val="81CCEDC4"/>
+    <w:lvl w:ilvl="0" w:tplc="2C0A000F">
+      <w:start w:val="1"/>
+      <w:numFmt w:val="decimal"/>
+      <w:lvlText w:val="%1."/>
+      <w:lvlJc w:val="left"/>
+      <w:pPr>
+        <w:ind w:left="720" w:hanging="360"/>
+      </w:pPr>
+      <w:rPr>
+        <w:rFonts w:hint="default"/>
+      </w:rPr>
+    </w:lvl>
+    <w:lvl w:ilvl="1" w:tplc="2C0A0019" w:tentative="1">
+      <w:start w:val="1"/>
+      <w:numFmt w:val="lowerLetter"/>
+      <w:lvlText w:val="%2."/>
+      <w:lvlJc w:val="left"/>
+      <w:pPr>
+        <w:ind w:left="1440" w:hanging="360"/>
+      </w:pPr>
+    </w:lvl>
+    <w:lvl w:ilvl="2" w:tplc="2C0A001B" w:tentative="1">
+      <w:start w:val="1"/>
+      <w:numFmt w:val="lowerRoman"/>
+      <w:lvlText w:val="%3."/>
+      <w:lvlJc w:val="right"/>
+      <w:pPr>
+        <w:ind w:left="2160" w:hanging="180"/>
+      </w:pPr>
+    </w:lvl>
+    <w:lvl w:ilvl="3" w:tplc="2C0A000F" w:tentative="1">
+      <w:start w:val="1"/>
+      <w:numFmt w:val="decimal"/>
+      <w:lvlText w:val="%4."/>
+      <w:lvlJc w:val="left"/>
+      <w:pPr>
+        <w:ind w:left="2880" w:hanging="360"/>
+      </w:pPr>
+    </w:lvl>
+    <w:lvl w:ilvl="4" w:tplc="2C0A0019" w:tentative="1">
+      <w:start w:val="1"/>
+      <w:numFmt w:val="lowerLetter"/>
+      <w:lvlText w:val="%5."/>
+      <w:lvlJc w:val="left"/>
+      <w:pPr>
+        <w:ind w:left="3600" w:hanging="360"/>
+      </w:pPr>
+    </w:lvl>
+    <w:lvl w:ilvl="5" w:tplc="2C0A001B" w:tentative="1">
+      <w:start w:val="1"/>
+      <w:numFmt w:val="lowerRoman"/>
+      <w:lvlText w:val="%6."/>
+      <w:lvlJc w:val="right"/>
+      <w:pPr>
+        <w:ind w:left="4320" w:hanging="180"/>
+      </w:pPr>
+    </w:lvl>
+    <w:lvl w:ilvl="6" w:tplc="2C0A000F" w:tentative="1">
+      <w:start w:val="1"/>
+      <w:numFmt w:val="decimal"/>
+      <w:lvlText w:val="%7."/>
+      <w:lvlJc w:val="left"/>
+      <w:pPr>
+        <w:ind w:left="5040" w:hanging="360"/>
+      </w:pPr>
+    </w:lvl>
+    <w:lvl w:ilvl="7" w:tplc="2C0A0019" w:tentative="1">
+      <w:start w:val="1"/>
+      <w:numFmt w:val="lowerLetter"/>
+      <w:lvlText w:val="%8."/>
+      <w:lvlJc w:val="left"/>
+      <w:pPr>
+        <w:ind w:left="5760" w:hanging="360"/>
+      </w:pPr>
+    </w:lvl>
+    <w:lvl w:ilvl="8" w:tplc="2C0A001B" w:tentative="1">
+      <w:start w:val="1"/>
+      <w:numFmt w:val="lowerRoman"/>
+      <w:lvlText w:val="%9."/>
+      <w:lvlJc w:val="right"/>
+      <w:pPr>
+        <w:ind w:left="6480" w:hanging="180"/>
+      </w:pPr>
+    </w:lvl>
+  </w:abstractNum>
+  <w:abstractNum w:abstractNumId="9">
+    <w:nsid w:val="62162EFB"/>
     <w:multiLevelType w:val="hybridMultilevel"/>
     <w:tmpl w:val="81CCEDC4"/>
     <w:lvl w:ilvl="0" w:tplc="2C0A000F">
@@ -2778,11 +3135,14 @@
   <w:num w:numId="10">
     <w:abstractNumId w:val="5"/>
   </w:num>
+  <w:num w:numId="11">
+    <w:abstractNumId w:val="9"/>
+  </w:num>
 </w:numbering>
 </file>
 
 <file path=word/styles.xml><?xml version="1.0" encoding="utf-8"?>
-<w:styles xmlns:mc="http://schemas.openxmlformats.org/markup-compatibility/2006" xmlns:r="http://schemas.openxmlformats.org/officeDocument/2006/relationships" xmlns:w="http://schemas.openxmlformats.org/wordprocessingml/2006/main" xmlns:w14="http://schemas.microsoft.com/office/word/2010/wordml" xmlns:w15="http://schemas.microsoft.com/office/word/2012/wordml" mc:Ignorable="w14 w15">
+<w:styles xmlns:mc="http://schemas.openxmlformats.org/markup-compatibility/2006" xmlns:r="http://schemas.openxmlformats.org/officeDocument/2006/relationships" xmlns:w="http://schemas.openxmlformats.org/wordprocessingml/2006/main" xmlns:w14="http://schemas.microsoft.com/office/word/2010/wordml" mc:Ignorable="w14">
   <w:docDefaults>
     <w:rPrDefault>
       <w:rPr>
@@ -2798,378 +3158,366 @@
       </w:pPr>
     </w:pPrDefault>
   </w:docDefaults>
-  <w:latentStyles w:defLockedState="0" w:defUIPriority="99" w:defSemiHidden="0" w:defUnhideWhenUsed="0" w:defQFormat="0" w:count="371">
-    <w:lsdException w:name="Normal" w:uiPriority="0" w:qFormat="1"/>
-    <w:lsdException w:name="heading 1" w:uiPriority="9" w:qFormat="1"/>
-    <w:lsdException w:name="heading 2" w:semiHidden="1" w:uiPriority="9" w:unhideWhenUsed="1" w:qFormat="1"/>
-    <w:lsdException w:name="heading 3" w:semiHidden="1" w:uiPriority="9" w:unhideWhenUsed="1" w:qFormat="1"/>
-    <w:lsdException w:name="heading 4" w:semiHidden="1" w:uiPriority="9" w:unhideWhenUsed="1" w:qFormat="1"/>
-    <w:lsdException w:name="heading 5" w:semiHidden="1" w:uiPriority="9" w:unhideWhenUsed="1" w:qFormat="1"/>
-    <w:lsdException w:name="heading 6" w:semiHidden="1" w:uiPriority="9" w:unhideWhenUsed="1" w:qFormat="1"/>
-    <w:lsdException w:name="heading 7" w:semiHidden="1" w:uiPriority="9" w:unhideWhenUsed="1" w:qFormat="1"/>
-    <w:lsdException w:name="heading 8" w:semiHidden="1" w:uiPriority="9" w:unhideWhenUsed="1" w:qFormat="1"/>
-    <w:lsdException w:name="heading 9" w:semiHidden="1" w:uiPriority="9" w:unhideWhenUsed="1" w:qFormat="1"/>
-    <w:lsdException w:name="index 1" w:semiHidden="1" w:unhideWhenUsed="1"/>
-    <w:lsdException w:name="index 2" w:semiHidden="1" w:unhideWhenUsed="1"/>
-    <w:lsdException w:name="index 3" w:semiHidden="1" w:unhideWhenUsed="1"/>
-    <w:lsdException w:name="index 4" w:semiHidden="1" w:unhideWhenUsed="1"/>
-    <w:lsdException w:name="index 5" w:semiHidden="1" w:unhideWhenUsed="1"/>
-    <w:lsdException w:name="index 6" w:semiHidden="1" w:unhideWhenUsed="1"/>
-    <w:lsdException w:name="index 7" w:semiHidden="1" w:unhideWhenUsed="1"/>
-    <w:lsdException w:name="index 8" w:semiHidden="1" w:unhideWhenUsed="1"/>
-    <w:lsdException w:name="index 9" w:semiHidden="1" w:unhideWhenUsed="1"/>
-    <w:lsdException w:name="toc 1" w:semiHidden="1" w:uiPriority="39" w:unhideWhenUsed="1"/>
-    <w:lsdException w:name="toc 2" w:semiHidden="1" w:uiPriority="39" w:unhideWhenUsed="1"/>
-    <w:lsdException w:name="toc 3" w:semiHidden="1" w:uiPriority="39" w:unhideWhenUsed="1"/>
-    <w:lsdException w:name="toc 4" w:semiHidden="1" w:uiPriority="39" w:unhideWhenUsed="1"/>
-    <w:lsdException w:name="toc 5" w:semiHidden="1" w:uiPriority="39" w:unhideWhenUsed="1"/>
-    <w:lsdException w:name="toc 6" w:semiHidden="1" w:uiPriority="39" w:unhideWhenUsed="1"/>
-    <w:lsdException w:name="toc 7" w:semiHidden="1" w:uiPriority="39" w:unhideWhenUsed="1"/>
-    <w:lsdException w:name="toc 8" w:semiHidden="1" w:uiPriority="39" w:unhideWhenUsed="1"/>
-    <w:lsdException w:name="toc 9" w:semiHidden="1" w:uiPriority="39" w:unhideWhenUsed="1"/>
-    <w:lsdException w:name="Normal Indent" w:semiHidden="1" w:unhideWhenUsed="1"/>
-    <w:lsdException w:name="footnote text" w:semiHidden="1" w:unhideWhenUsed="1"/>
-    <w:lsdException w:name="annotation text" w:semiHidden="1" w:unhideWhenUsed="1"/>
-    <w:lsdException w:name="header" w:semiHidden="1" w:unhideWhenUsed="1"/>
-    <w:lsdException w:name="footer" w:semiHidden="1" w:unhideWhenUsed="1"/>
-    <w:lsdException w:name="index heading" w:semiHidden="1" w:unhideWhenUsed="1"/>
-    <w:lsdException w:name="caption" w:semiHidden="1" w:uiPriority="35" w:unhideWhenUsed="1" w:qFormat="1"/>
-    <w:lsdException w:name="table of figures" w:semiHidden="1" w:unhideWhenUsed="1"/>
-    <w:lsdException w:name="envelope address" w:semiHidden="1" w:unhideWhenUsed="1"/>
-    <w:lsdException w:name="envelope return" w:semiHidden="1" w:unhideWhenUsed="1"/>
-    <w:lsdException w:name="footnote reference" w:semiHidden="1" w:unhideWhenUsed="1"/>
-    <w:lsdException w:name="annotation reference" w:semiHidden="1" w:unhideWhenUsed="1"/>
-    <w:lsdException w:name="line number" w:semiHidden="1" w:unhideWhenUsed="1"/>
-    <w:lsdException w:name="page number" w:semiHidden="1" w:unhideWhenUsed="1"/>
-    <w:lsdException w:name="endnote reference" w:semiHidden="1" w:unhideWhenUsed="1"/>
-    <w:lsdException w:name="endnote text" w:semiHidden="1" w:unhideWhenUsed="1"/>
-    <w:lsdException w:name="table of authorities" w:semiHidden="1" w:unhideWhenUsed="1"/>
-    <w:lsdException w:name="macro" w:semiHidden="1" w:unhideWhenUsed="1"/>
-    <w:lsdException w:name="toa heading" w:semiHidden="1" w:unhideWhenUsed="1"/>
-    <w:lsdException w:name="List" w:semiHidden="1" w:unhideWhenUsed="1"/>
-    <w:lsdException w:name="List Bullet" w:semiHidden="1" w:unhideWhenUsed="1"/>
-    <w:lsdException w:name="List Number" w:semiHidden="1" w:unhideWhenUsed="1"/>
-    <w:lsdException w:name="List 2" w:semiHidden="1" w:unhideWhenUsed="1"/>
-    <w:lsdException w:name="List 3" w:semiHidden="1" w:unhideWhenUsed="1"/>
-    <w:lsdException w:name="List 4" w:semiHidden="1" w:unhideWhenUsed="1"/>
-    <w:lsdException w:name="List 5" w:semiHidden="1" w:unhideWhenUsed="1"/>
-    <w:lsdException w:name="List Bullet 2" w:semiHidden="1" w:unhideWhenUsed="1"/>
-    <w:lsdException w:name="List Bullet 3" w:semiHidden="1" w:unhideWhenUsed="1"/>
-    <w:lsdException w:name="List Bullet 4" w:semiHidden="1" w:unhideWhenUsed="1"/>
-    <w:lsdException w:name="List Bullet 5" w:semiHidden="1" w:unhideWhenUsed="1"/>
-    <w:lsdException w:name="List Number 2" w:semiHidden="1" w:unhideWhenUsed="1"/>
-    <w:lsdException w:name="List Number 3" w:semiHidden="1" w:unhideWhenUsed="1"/>
-    <w:lsdException w:name="List Number 4" w:semiHidden="1" w:unhideWhenUsed="1"/>
-    <w:lsdException w:name="List Number 5" w:semiHidden="1" w:unhideWhenUsed="1"/>
-    <w:lsdException w:name="Title" w:uiPriority="10" w:qFormat="1"/>
-    <w:lsdException w:name="Closing" w:semiHidden="1" w:unhideWhenUsed="1"/>
-    <w:lsdException w:name="Signature" w:semiHidden="1" w:unhideWhenUsed="1"/>
-    <w:lsdException w:name="Default Paragraph Font" w:semiHidden="1" w:uiPriority="1" w:unhideWhenUsed="1"/>
-    <w:lsdException w:name="Body Text" w:semiHidden="1" w:unhideWhenUsed="1"/>
-    <w:lsdException w:name="Body Text Indent" w:semiHidden="1" w:unhideWhenUsed="1"/>
-    <w:lsdException w:name="List Continue" w:semiHidden="1" w:unhideWhenUsed="1"/>
-    <w:lsdException w:name="List Continue 2" w:semiHidden="1" w:unhideWhenUsed="1"/>
-    <w:lsdException w:name="List Continue 3" w:semiHidden="1" w:unhideWhenUsed="1"/>
-    <w:lsdException w:name="List Continue 4" w:semiHidden="1" w:unhideWhenUsed="1"/>
-    <w:lsdException w:name="List Continue 5" w:semiHidden="1" w:unhideWhenUsed="1"/>
-    <w:lsdException w:name="Message Header" w:semiHidden="1" w:unhideWhenUsed="1"/>
-    <w:lsdException w:name="Subtitle" w:uiPriority="11" w:qFormat="1"/>
-    <w:lsdException w:name="Salutation" w:semiHidden="1" w:unhideWhenUsed="1"/>
-    <w:lsdException w:name="Date" w:semiHidden="1" w:unhideWhenUsed="1"/>
-    <w:lsdException w:name="Body Text First Indent" w:semiHidden="1" w:unhideWhenUsed="1"/>
-    <w:lsdException w:name="Body Text First Indent 2" w:semiHidden="1" w:unhideWhenUsed="1"/>
-    <w:lsdException w:name="Note Heading" w:semiHidden="1" w:unhideWhenUsed="1"/>
-    <w:lsdException w:name="Body Text 2" w:semiHidden="1" w:unhideWhenUsed="1"/>
-    <w:lsdException w:name="Body Text 3" w:semiHidden="1" w:unhideWhenUsed="1"/>
-    <w:lsdException w:name="Body Text Indent 2" w:semiHidden="1" w:unhideWhenUsed="1"/>
-    <w:lsdException w:name="Body Text Indent 3" w:semiHidden="1" w:unhideWhenUsed="1"/>
-    <w:lsdException w:name="Block Text" w:semiHidden="1" w:unhideWhenUsed="1"/>
-    <w:lsdException w:name="Hyperlink" w:semiHidden="1" w:unhideWhenUsed="1"/>
-    <w:lsdException w:name="FollowedHyperlink" w:semiHidden="1" w:unhideWhenUsed="1"/>
-    <w:lsdException w:name="Strong" w:uiPriority="22" w:qFormat="1"/>
-    <w:lsdException w:name="Emphasis" w:uiPriority="20" w:qFormat="1"/>
-    <w:lsdException w:name="Document Map" w:semiHidden="1" w:unhideWhenUsed="1"/>
-    <w:lsdException w:name="Plain Text" w:semiHidden="1" w:unhideWhenUsed="1"/>
-    <w:lsdException w:name="E-mail Signature" w:semiHidden="1" w:unhideWhenUsed="1"/>
-    <w:lsdException w:name="HTML Top of Form" w:semiHidden="1" w:unhideWhenUsed="1"/>
-    <w:lsdException w:name="HTML Bottom of Form" w:semiHidden="1" w:unhideWhenUsed="1"/>
-    <w:lsdException w:name="Normal (Web)" w:semiHidden="1" w:unhideWhenUsed="1"/>
-    <w:lsdException w:name="HTML Acronym" w:semiHidden="1" w:unhideWhenUsed="1"/>
-    <w:lsdException w:name="HTML Address" w:semiHidden="1" w:unhideWhenUsed="1"/>
-    <w:lsdException w:name="HTML Cite" w:semiHidden="1" w:unhideWhenUsed="1"/>
-    <w:lsdException w:name="HTML Code" w:semiHidden="1" w:unhideWhenUsed="1"/>
-    <w:lsdException w:name="HTML Definition" w:semiHidden="1" w:unhideWhenUsed="1"/>
-    <w:lsdException w:name="HTML Keyboard" w:semiHidden="1" w:unhideWhenUsed="1"/>
-    <w:lsdException w:name="HTML Preformatted" w:semiHidden="1" w:unhideWhenUsed="1"/>
-    <w:lsdException w:name="HTML Sample" w:semiHidden="1" w:unhideWhenUsed="1"/>
-    <w:lsdException w:name="HTML Typewriter" w:semiHidden="1" w:unhideWhenUsed="1"/>
-    <w:lsdException w:name="HTML Variable" w:semiHidden="1" w:unhideWhenUsed="1"/>
-    <w:lsdException w:name="Normal Table" w:semiHidden="1" w:unhideWhenUsed="1"/>
-    <w:lsdException w:name="annotation subject" w:semiHidden="1" w:unhideWhenUsed="1"/>
-    <w:lsdException w:name="No List" w:semiHidden="1" w:unhideWhenUsed="1"/>
-    <w:lsdException w:name="Outline List 1" w:semiHidden="1" w:unhideWhenUsed="1"/>
-    <w:lsdException w:name="Outline List 2" w:semiHidden="1" w:unhideWhenUsed="1"/>
-    <w:lsdException w:name="Outline List 3" w:semiHidden="1" w:unhideWhenUsed="1"/>
-    <w:lsdException w:name="Table Simple 1" w:semiHidden="1" w:unhideWhenUsed="1"/>
-    <w:lsdException w:name="Table Simple 2" w:semiHidden="1" w:unhideWhenUsed="1"/>
-    <w:lsdException w:name="Table Simple 3" w:semiHidden="1" w:unhideWhenUsed="1"/>
-    <w:lsdException w:name="Table Classic 1" w:semiHidden="1" w:unhideWhenUsed="1"/>
-    <w:lsdException w:name="Table Classic 2" w:semiHidden="1" w:unhideWhenUsed="1"/>
-    <w:lsdException w:name="Table Classic 3" w:semiHidden="1" w:unhideWhenUsed="1"/>
-    <w:lsdException w:name="Table Classic 4" w:semiHidden="1" w:unhideWhenUsed="1"/>
-    <w:lsdException w:name="Table Colorful 1" w:semiHidden="1" w:unhideWhenUsed="1"/>
-    <w:lsdException w:name="Table Colorful 2" w:semiHidden="1" w:unhideWhenUsed="1"/>
-    <w:lsdException w:name="Table Colorful 3" w:semiHidden="1" w:unhideWhenUsed="1"/>
-    <w:lsdException w:name="Table Columns 1" w:semiHidden="1" w:unhideWhenUsed="1"/>
-    <w:lsdException w:name="Table Columns 2" w:semiHidden="1" w:unhideWhenUsed="1"/>
-    <w:lsdException w:name="Table Columns 3" w:semiHidden="1" w:unhideWhenUsed="1"/>
-    <w:lsdException w:name="Table Columns 4" w:semiHidden="1" w:unhideWhenUsed="1"/>
-    <w:lsdException w:name="Table Columns 5" w:semiHidden="1" w:unhideWhenUsed="1"/>
-    <w:lsdException w:name="Table Grid 1" w:semiHidden="1" w:unhideWhenUsed="1"/>
-    <w:lsdException w:name="Table Grid 2" w:semiHidden="1" w:unhideWhenUsed="1"/>
-    <w:lsdException w:name="Table Grid 3" w:semiHidden="1" w:unhideWhenUsed="1"/>
-    <w:lsdException w:name="Table Grid 4" w:semiHidden="1" w:unhideWhenUsed="1"/>
-    <w:lsdException w:name="Table Grid 5" w:semiHidden="1" w:unhideWhenUsed="1"/>
-    <w:lsdException w:name="Table Grid 6" w:semiHidden="1" w:unhideWhenUsed="1"/>
-    <w:lsdException w:name="Table Grid 7" w:semiHidden="1" w:unhideWhenUsed="1"/>
-    <w:lsdException w:name="Table Grid 8" w:semiHidden="1" w:unhideWhenUsed="1"/>
-    <w:lsdException w:name="Table List 1" w:semiHidden="1" w:unhideWhenUsed="1"/>
-    <w:lsdException w:name="Table List 2" w:semiHidden="1" w:unhideWhenUsed="1"/>
-    <w:lsdException w:name="Table List 3" w:semiHidden="1" w:unhideWhenUsed="1"/>
-    <w:lsdException w:name="Table List 4" w:semiHidden="1" w:unhideWhenUsed="1"/>
-    <w:lsdException w:name="Table List 5" w:semiHidden="1" w:unhideWhenUsed="1"/>
-    <w:lsdException w:name="Table List 6" w:semiHidden="1" w:unhideWhenUsed="1"/>
-    <w:lsdException w:name="Table List 7" w:semiHidden="1" w:unhideWhenUsed="1"/>
-    <w:lsdException w:name="Table List 8" w:semiHidden="1" w:unhideWhenUsed="1"/>
-    <w:lsdException w:name="Table 3D effects 1" w:semiHidden="1" w:unhideWhenUsed="1"/>
-    <w:lsdException w:name="Table 3D effects 2" w:semiHidden="1" w:unhideWhenUsed="1"/>
-    <w:lsdException w:name="Table 3D effects 3" w:semiHidden="1" w:unhideWhenUsed="1"/>
-    <w:lsdException w:name="Table Contemporary" w:semiHidden="1" w:unhideWhenUsed="1"/>
-    <w:lsdException w:name="Table Elegant" w:semiHidden="1" w:unhideWhenUsed="1"/>
-    <w:lsdException w:name="Table Professional" w:semiHidden="1" w:unhideWhenUsed="1"/>
-    <w:lsdException w:name="Table Subtle 1" w:semiHidden="1" w:unhideWhenUsed="1"/>
-    <w:lsdException w:name="Table Subtle 2" w:semiHidden="1" w:unhideWhenUsed="1"/>
-    <w:lsdException w:name="Table Web 1" w:semiHidden="1" w:unhideWhenUsed="1"/>
-    <w:lsdException w:name="Table Web 2" w:semiHidden="1" w:unhideWhenUsed="1"/>
-    <w:lsdException w:name="Table Web 3" w:semiHidden="1" w:unhideWhenUsed="1"/>
-    <w:lsdException w:name="Balloon Text" w:semiHidden="1" w:unhideWhenUsed="1"/>
-    <w:lsdException w:name="Table Grid" w:uiPriority="59"/>
-    <w:lsdException w:name="Table Theme" w:semiHidden="1" w:unhideWhenUsed="1"/>
-    <w:lsdException w:name="Placeholder Text" w:semiHidden="1"/>
-    <w:lsdException w:name="No Spacing" w:uiPriority="1" w:qFormat="1"/>
-    <w:lsdException w:name="Light Shading" w:uiPriority="60"/>
-    <w:lsdException w:name="Light List" w:uiPriority="61"/>
-    <w:lsdException w:name="Light Grid" w:uiPriority="62"/>
-    <w:lsdException w:name="Medium Shading 1" w:uiPriority="63"/>
-    <w:lsdException w:name="Medium Shading 2" w:uiPriority="64"/>
-    <w:lsdException w:name="Medium List 1" w:uiPriority="65"/>
-    <w:lsdException w:name="Medium List 2" w:uiPriority="66"/>
-    <w:lsdException w:name="Medium Grid 1" w:uiPriority="67"/>
-    <w:lsdException w:name="Medium Grid 2" w:uiPriority="68"/>
-    <w:lsdException w:name="Medium Grid 3" w:uiPriority="69"/>
-    <w:lsdException w:name="Dark List" w:uiPriority="70"/>
-    <w:lsdException w:name="Colorful Shading" w:uiPriority="71"/>
-    <w:lsdException w:name="Colorful List" w:uiPriority="72"/>
-    <w:lsdException w:name="Colorful Grid" w:uiPriority="73"/>
-    <w:lsdException w:name="Light Shading Accent 1" w:uiPriority="60"/>
-    <w:lsdException w:name="Light List Accent 1" w:uiPriority="61"/>
-    <w:lsdException w:name="Light Grid Accent 1" w:uiPriority="62"/>
-    <w:lsdException w:name="Medium Shading 1 Accent 1" w:uiPriority="63"/>
-    <w:lsdException w:name="Medium Shading 2 Accent 1" w:uiPriority="64"/>
-    <w:lsdException w:name="Medium List 1 Accent 1" w:uiPriority="65"/>
-    <w:lsdException w:name="Revision" w:semiHidden="1"/>
-    <w:lsdException w:name="List Paragraph" w:uiPriority="34" w:qFormat="1"/>
-    <w:lsdException w:name="Quote" w:uiPriority="29" w:qFormat="1"/>
-    <w:lsdException w:name="Intense Quote" w:uiPriority="30" w:qFormat="1"/>
-    <w:lsdException w:name="Medium List 2 Accent 1" w:uiPriority="66"/>
-    <w:lsdException w:name="Medium Grid 1 Accent 1" w:uiPriority="67"/>
-    <w:lsdException w:name="Medium Grid 2 Accent 1" w:uiPriority="68"/>
-    <w:lsdException w:name="Medium Grid 3 Accent 1" w:uiPriority="69"/>
-    <w:lsdException w:name="Dark List Accent 1" w:uiPriority="70"/>
-    <w:lsdException w:name="Colorful Shading Accent 1" w:uiPriority="71"/>
-    <w:lsdException w:name="Colorful List Accent 1" w:uiPriority="72"/>
-    <w:lsdException w:name="Colorful Grid Accent 1" w:uiPriority="73"/>
-    <w:lsdException w:name="Light Shading Accent 2" w:uiPriority="60"/>
-    <w:lsdException w:name="Light List Accent 2" w:uiPriority="61"/>
-    <w:lsdException w:name="Light Grid Accent 2" w:uiPriority="62"/>
-    <w:lsdException w:name="Medium Shading 1 Accent 2" w:uiPriority="63"/>
-    <w:lsdException w:name="Medium Shading 2 Accent 2" w:uiPriority="64"/>
-    <w:lsdException w:name="Medium List 1 Accent 2" w:uiPriority="65"/>
-    <w:lsdException w:name="Medium List 2 Accent 2" w:uiPriority="66"/>
-    <w:lsdException w:name="Medium Grid 1 Accent 2" w:uiPriority="67"/>
-    <w:lsdException w:name="Medium Grid 2 Accent 2" w:uiPriority="68"/>
-    <w:lsdException w:name="Medium Grid 3 Accent 2" w:uiPriority="69"/>
-    <w:lsdException w:name="Dark List Accent 2" w:uiPriority="70"/>
-    <w:lsdException w:name="Colorful Shading Accent 2" w:uiPriority="71"/>
-    <w:lsdException w:name="Colorful List Accent 2" w:uiPriority="72"/>
-    <w:lsdException w:name="Colorful Grid Accent 2" w:uiPriority="73"/>
-    <w:lsdException w:name="Light Shading Accent 3" w:uiPriority="60"/>
-    <w:lsdException w:name="Light List Accent 3" w:uiPriority="61"/>
-    <w:lsdException w:name="Light Grid Accent 3" w:uiPriority="62"/>
-    <w:lsdException w:name="Medium Shading 1 Accent 3" w:uiPriority="63"/>
-    <w:lsdException w:name="Medium Shading 2 Accent 3" w:uiPriority="64"/>
-    <w:lsdException w:name="Medium List 1 Accent 3" w:uiPriority="65"/>
-    <w:lsdException w:name="Medium List 2 Accent 3" w:uiPriority="66"/>
-    <w:lsdException w:name="Medium Grid 1 Accent 3" w:uiPriority="67"/>
-    <w:lsdException w:name="Medium Grid 2 Accent 3" w:uiPriority="68"/>
-    <w:lsdException w:name="Medium Grid 3 Accent 3" w:uiPriority="69"/>
-    <w:lsdException w:name="Dark List Accent 3" w:uiPriority="70"/>
-    <w:lsdException w:name="Colorful Shading Accent 3" w:uiPriority="71"/>
-    <w:lsdException w:name="Colorful List Accent 3" w:uiPriority="72"/>
-    <w:lsdException w:name="Colorful Grid Accent 3" w:uiPriority="73"/>
-    <w:lsdException w:name="Light Shading Accent 4" w:uiPriority="60"/>
-    <w:lsdException w:name="Light List Accent 4" w:uiPriority="61"/>
-    <w:lsdException w:name="Light Grid Accent 4" w:uiPriority="62"/>
-    <w:lsdException w:name="Medium Shading 1 Accent 4" w:uiPriority="63"/>
-    <w:lsdException w:name="Medium Shading 2 Accent 4" w:uiPriority="64"/>
-    <w:lsdException w:name="Medium List 1 Accent 4" w:uiPriority="65"/>
-    <w:lsdException w:name="Medium List 2 Accent 4" w:uiPriority="66"/>
-    <w:lsdException w:name="Medium Grid 1 Accent 4" w:uiPriority="67"/>
-    <w:lsdException w:name="Medium Grid 2 Accent 4" w:uiPriority="68"/>
-    <w:lsdException w:name="Medium Grid 3 Accent 4" w:uiPriority="69"/>
-    <w:lsdException w:name="Dark List Accent 4" w:uiPriority="70"/>
-    <w:lsdException w:name="Colorful Shading Accent 4" w:uiPriority="71"/>
-    <w:lsdException w:name="Colorful List Accent 4" w:uiPriority="72"/>
-    <w:lsdException w:name="Colorful Grid Accent 4" w:uiPriority="73"/>
-    <w:lsdException w:name="Light Shading Accent 5" w:uiPriority="60"/>
-    <w:lsdException w:name="Light List Accent 5" w:uiPriority="61"/>
-    <w:lsdException w:name="Light Grid Accent 5" w:uiPriority="62"/>
-    <w:lsdException w:name="Medium Shading 1 Accent 5" w:uiPriority="63"/>
-    <w:lsdException w:name="Medium Shading 2 Accent 5" w:uiPriority="64"/>
-    <w:lsdException w:name="Medium List 1 Accent 5" w:uiPriority="65"/>
-    <w:lsdException w:name="Medium List 2 Accent 5" w:uiPriority="66"/>
-    <w:lsdException w:name="Medium Grid 1 Accent 5" w:uiPriority="67"/>
-    <w:lsdException w:name="Medium Grid 2 Accent 5" w:uiPriority="68"/>
-    <w:lsdException w:name="Medium Grid 3 Accent 5" w:uiPriority="69"/>
-    <w:lsdException w:name="Dark List Accent 5" w:uiPriority="70"/>
-    <w:lsdException w:name="Colorful Shading Accent 5" w:uiPriority="71"/>
-    <w:lsdException w:name="Colorful List Accent 5" w:uiPriority="72"/>
-    <w:lsdException w:name="Colorful Grid Accent 5" w:uiPriority="73"/>
-    <w:lsdException w:name="Light Shading Accent 6" w:uiPriority="60"/>
-    <w:lsdException w:name="Light List Accent 6" w:uiPriority="61"/>
-    <w:lsdException w:name="Light Grid Accent 6" w:uiPriority="62"/>
-    <w:lsdException w:name="Medium Shading 1 Accent 6" w:uiPriority="63"/>
-    <w:lsdException w:name="Medium Shading 2 Accent 6" w:uiPriority="64"/>
-    <w:lsdException w:name="Medium List 1 Accent 6" w:uiPriority="65"/>
-    <w:lsdException w:name="Medium List 2 Accent 6" w:uiPriority="66"/>
-    <w:lsdException w:name="Medium Grid 1 Accent 6" w:uiPriority="67"/>
-    <w:lsdException w:name="Medium Grid 2 Accent 6" w:uiPriority="68"/>
-    <w:lsdException w:name="Medium Grid 3 Accent 6" w:uiPriority="69"/>
-    <w:lsdException w:name="Dark List Accent 6" w:uiPriority="70"/>
-    <w:lsdException w:name="Colorful Shading Accent 6" w:uiPriority="71"/>
-    <w:lsdException w:name="Colorful List Accent 6" w:uiPriority="72"/>
-    <w:lsdException w:name="Colorful Grid Accent 6" w:uiPriority="73"/>
-    <w:lsdException w:name="Subtle Emphasis" w:uiPriority="19" w:qFormat="1"/>
-    <w:lsdException w:name="Intense Emphasis" w:uiPriority="21" w:qFormat="1"/>
-    <w:lsdException w:name="Subtle Reference" w:uiPriority="31" w:qFormat="1"/>
-    <w:lsdException w:name="Intense Reference" w:uiPriority="32" w:qFormat="1"/>
-    <w:lsdException w:name="Book Title" w:uiPriority="33" w:qFormat="1"/>
-    <w:lsdException w:name="Bibliography" w:semiHidden="1" w:uiPriority="37" w:unhideWhenUsed="1"/>
-    <w:lsdException w:name="TOC Heading" w:semiHidden="1" w:uiPriority="39" w:unhideWhenUsed="1" w:qFormat="1"/>
-    <w:lsdException w:name="Plain Table 1" w:uiPriority="41"/>
-    <w:lsdException w:name="Plain Table 2" w:uiPriority="42"/>
-    <w:lsdException w:name="Plain Table 3" w:uiPriority="43"/>
-    <w:lsdException w:name="Plain Table 4" w:uiPriority="44"/>
-    <w:lsdException w:name="Plain Table 5" w:uiPriority="45"/>
-    <w:lsdException w:name="Grid Table Light" w:uiPriority="40"/>
-    <w:lsdException w:name="Grid Table 1 Light" w:uiPriority="46"/>
-    <w:lsdException w:name="Grid Table 2" w:uiPriority="47"/>
-    <w:lsdException w:name="Grid Table 3" w:uiPriority="48"/>
-    <w:lsdException w:name="Grid Table 4" w:uiPriority="49"/>
-    <w:lsdException w:name="Grid Table 5 Dark" w:uiPriority="50"/>
-    <w:lsdException w:name="Grid Table 6 Colorful" w:uiPriority="51"/>
-    <w:lsdException w:name="Grid Table 7 Colorful" w:uiPriority="52"/>
-    <w:lsdException w:name="Grid Table 1 Light Accent 1" w:uiPriority="46"/>
-    <w:lsdException w:name="Grid Table 2 Accent 1" w:uiPriority="47"/>
-    <w:lsdException w:name="Grid Table 3 Accent 1" w:uiPriority="48"/>
-    <w:lsdException w:name="Grid Table 4 Accent 1" w:uiPriority="49"/>
-    <w:lsdException w:name="Grid Table 5 Dark Accent 1" w:uiPriority="50"/>
-    <w:lsdException w:name="Grid Table 6 Colorful Accent 1" w:uiPriority="51"/>
-    <w:lsdException w:name="Grid Table 7 Colorful Accent 1" w:uiPriority="52"/>
-    <w:lsdException w:name="Grid Table 1 Light Accent 2" w:uiPriority="46"/>
-    <w:lsdException w:name="Grid Table 2 Accent 2" w:uiPriority="47"/>
-    <w:lsdException w:name="Grid Table 3 Accent 2" w:uiPriority="48"/>
-    <w:lsdException w:name="Grid Table 4 Accent 2" w:uiPriority="49"/>
-    <w:lsdException w:name="Grid Table 5 Dark Accent 2" w:uiPriority="50"/>
-    <w:lsdException w:name="Grid Table 6 Colorful Accent 2" w:uiPriority="51"/>
-    <w:lsdException w:name="Grid Table 7 Colorful Accent 2" w:uiPriority="52"/>
-    <w:lsdException w:name="Grid Table 1 Light Accent 3" w:uiPriority="46"/>
-    <w:lsdException w:name="Grid Table 2 Accent 3" w:uiPriority="47"/>
-    <w:lsdException w:name="Grid Table 3 Accent 3" w:uiPriority="48"/>
-    <w:lsdException w:name="Grid Table 4 Accent 3" w:uiPriority="49"/>
-    <w:lsdException w:name="Grid Table 5 Dark Accent 3" w:uiPriority="50"/>
-    <w:lsdException w:name="Grid Table 6 Colorful Accent 3" w:uiPriority="51"/>
-    <w:lsdException w:name="Grid Table 7 Colorful Accent 3" w:uiPriority="52"/>
-    <w:lsdException w:name="Grid Table 1 Light Accent 4" w:uiPriority="46"/>
-    <w:lsdException w:name="Grid Table 2 Accent 4" w:uiPriority="47"/>
-    <w:lsdException w:name="Grid Table 3 Accent 4" w:uiPriority="48"/>
-    <w:lsdException w:name="Grid Table 4 Accent 4" w:uiPriority="49"/>
-    <w:lsdException w:name="Grid Table 5 Dark Accent 4" w:uiPriority="50"/>
-    <w:lsdException w:name="Grid Table 6 Colorful Accent 4" w:uiPriority="51"/>
-    <w:lsdException w:name="Grid Table 7 Colorful Accent 4" w:uiPriority="52"/>
-    <w:lsdException w:name="Grid Table 1 Light Accent 5" w:uiPriority="46"/>
-    <w:lsdException w:name="Grid Table 2 Accent 5" w:uiPriority="47"/>
-    <w:lsdException w:name="Grid Table 3 Accent 5" w:uiPriority="48"/>
-    <w:lsdException w:name="Grid Table 4 Accent 5" w:uiPriority="49"/>
-    <w:lsdException w:name="Grid Table 5 Dark Accent 5" w:uiPriority="50"/>
-    <w:lsdException w:name="Grid Table 6 Colorful Accent 5" w:uiPriority="51"/>
-    <w:lsdException w:name="Grid Table 7 Colorful Accent 5" w:uiPriority="52"/>
-    <w:lsdException w:name="Grid Table 1 Light Accent 6" w:uiPriority="46"/>
-    <w:lsdException w:name="Grid Table 2 Accent 6" w:uiPriority="47"/>
-    <w:lsdException w:name="Grid Table 3 Accent 6" w:uiPriority="48"/>
-    <w:lsdException w:name="Grid Table 4 Accent 6" w:uiPriority="49"/>
-    <w:lsdException w:name="Grid Table 5 Dark Accent 6" w:uiPriority="50"/>
-    <w:lsdException w:name="Grid Table 6 Colorful Accent 6" w:uiPriority="51"/>
-    <w:lsdException w:name="Grid Table 7 Colorful Accent 6" w:uiPriority="52"/>
-    <w:lsdException w:name="List Table 1 Light" w:uiPriority="46"/>
-    <w:lsdException w:name="List Table 2" w:uiPriority="47"/>
-    <w:lsdException w:name="List Table 3" w:uiPriority="48"/>
-    <w:lsdException w:name="List Table 4" w:uiPriority="49"/>
-    <w:lsdException w:name="List Table 5 Dark" w:uiPriority="50"/>
-    <w:lsdException w:name="List Table 6 Colorful" w:uiPriority="51"/>
-    <w:lsdException w:name="List Table 7 Colorful" w:uiPriority="52"/>
-    <w:lsdException w:name="List Table 1 Light Accent 1" w:uiPriority="46"/>
-    <w:lsdException w:name="List Table 2 Accent 1" w:uiPriority="47"/>
-    <w:lsdException w:name="List Table 3 Accent 1" w:uiPriority="48"/>
-    <w:lsdException w:name="List Table 4 Accent 1" w:uiPriority="49"/>
-    <w:lsdException w:name="List Table 5 Dark Accent 1" w:uiPriority="50"/>
-    <w:lsdException w:name="List Table 6 Colorful Accent 1" w:uiPriority="51"/>
-    <w:lsdException w:name="List Table 7 Colorful Accent 1" w:uiPriority="52"/>
-    <w:lsdException w:name="List Table 1 Light Accent 2" w:uiPriority="46"/>
-    <w:lsdException w:name="List Table 2 Accent 2" w:uiPriority="47"/>
-    <w:lsdException w:name="List Table 3 Accent 2" w:uiPriority="48"/>
-    <w:lsdException w:name="List Table 4 Accent 2" w:uiPriority="49"/>
-    <w:lsdException w:name="List Table 5 Dark Accent 2" w:uiPriority="50"/>
-    <w:lsdException w:name="List Table 6 Colorful Accent 2" w:uiPriority="51"/>
-    <w:lsdException w:name="List Table 7 Colorful Accent 2" w:uiPriority="52"/>
-    <w:lsdException w:name="List Table 1 Light Accent 3" w:uiPriority="46"/>
-    <w:lsdException w:name="List Table 2 Accent 3" w:uiPriority="47"/>
-    <w:lsdException w:name="List Table 3 Accent 3" w:uiPriority="48"/>
-    <w:lsdException w:name="List Table 4 Accent 3" w:uiPriority="49"/>
-    <w:lsdException w:name="List Table 5 Dark Accent 3" w:uiPriority="50"/>
-    <w:lsdException w:name="List Table 6 Colorful Accent 3" w:uiPriority="51"/>
-    <w:lsdException w:name="List Table 7 Colorful Accent 3" w:uiPriority="52"/>
-    <w:lsdException w:name="List Table 1 Light Accent 4" w:uiPriority="46"/>
-    <w:lsdException w:name="List Table 2 Accent 4" w:uiPriority="47"/>
-    <w:lsdException w:name="List Table 3 Accent 4" w:uiPriority="48"/>
-    <w:lsdException w:name="List Table 4 Accent 4" w:uiPriority="49"/>
-    <w:lsdException w:name="List Table 5 Dark Accent 4" w:uiPriority="50"/>
-    <w:lsdException w:name="List Table 6 Colorful Accent 4" w:uiPriority="51"/>
-    <w:lsdException w:name="List Table 7 Colorful Accent 4" w:uiPriority="52"/>
-    <w:lsdException w:name="List Table 1 Light Accent 5" w:uiPriority="46"/>
-    <w:lsdException w:name="List Table 2 Accent 5" w:uiPriority="47"/>
-    <w:lsdException w:name="List Table 3 Accent 5" w:uiPriority="48"/>
-    <w:lsdException w:name="List Table 4 Accent 5" w:uiPriority="49"/>
-    <w:lsdException w:name="List Table 5 Dark Accent 5" w:uiPriority="50"/>
-    <w:lsdException w:name="List Table 6 Colorful Accent 5" w:uiPriority="51"/>
-    <w:lsdException w:name="List Table 7 Colorful Accent 5" w:uiPriority="52"/>
-    <w:lsdException w:name="List Table 1 Light Accent 6" w:uiPriority="46"/>
-    <w:lsdException w:name="List Table 2 Accent 6" w:uiPriority="47"/>
-    <w:lsdException w:name="List Table 3 Accent 6" w:uiPriority="48"/>
-    <w:lsdException w:name="List Table 4 Accent 6" w:uiPriority="49"/>
-    <w:lsdException w:name="List Table 5 Dark Accent 6" w:uiPriority="50"/>
-    <w:lsdException w:name="List Table 6 Colorful Accent 6" w:uiPriority="51"/>
-    <w:lsdException w:name="List Table 7 Colorful Accent 6" w:uiPriority="52"/>
+  <w:latentStyles w:defLockedState="0" w:defUIPriority="99" w:defSemiHidden="1" w:defUnhideWhenUsed="1" w:defQFormat="0" w:count="267">
+    <w:lsdException w:name="Normal" w:semiHidden="0" w:uiPriority="0" w:unhideWhenUsed="0" w:qFormat="1"/>
+    <w:lsdException w:name="heading 1" w:semiHidden="0" w:uiPriority="9" w:unhideWhenUsed="0" w:qFormat="1"/>
+    <w:lsdException w:name="heading 2" w:uiPriority="9" w:qFormat="1"/>
+    <w:lsdException w:name="heading 3" w:uiPriority="9" w:qFormat="1"/>
+    <w:lsdException w:name="heading 4" w:uiPriority="9" w:qFormat="1"/>
+    <w:lsdException w:name="heading 5" w:uiPriority="9" w:qFormat="1"/>
+    <w:lsdException w:name="heading 6" w:uiPriority="9" w:qFormat="1"/>
+    <w:lsdException w:name="heading 7" w:uiPriority="9" w:qFormat="1"/>
+    <w:lsdException w:name="heading 8" w:uiPriority="9" w:qFormat="1"/>
+    <w:lsdException w:name="heading 9" w:uiPriority="9" w:qFormat="1"/>
+    <w:lsdException w:name="toc 1" w:uiPriority="39"/>
+    <w:lsdException w:name="toc 2" w:uiPriority="39"/>
+    <w:lsdException w:name="toc 3" w:uiPriority="39"/>
+    <w:lsdException w:name="toc 4" w:uiPriority="39"/>
+    <w:lsdException w:name="toc 5" w:uiPriority="39"/>
+    <w:lsdException w:name="toc 6" w:uiPriority="39"/>
+    <w:lsdException w:name="toc 7" w:uiPriority="39"/>
+    <w:lsdException w:name="toc 8" w:uiPriority="39"/>
+    <w:lsdException w:name="toc 9" w:uiPriority="39"/>
+    <w:lsdException w:name="caption" w:uiPriority="35" w:qFormat="1"/>
+    <w:lsdException w:name="Title" w:semiHidden="0" w:uiPriority="10" w:unhideWhenUsed="0" w:qFormat="1"/>
+    <w:lsdException w:name="Default Paragraph Font" w:uiPriority="1"/>
+    <w:lsdException w:name="Subtitle" w:semiHidden="0" w:uiPriority="11" w:unhideWhenUsed="0" w:qFormat="1"/>
+    <w:lsdException w:name="Strong" w:semiHidden="0" w:uiPriority="22" w:unhideWhenUsed="0" w:qFormat="1"/>
+    <w:lsdException w:name="Emphasis" w:semiHidden="0" w:uiPriority="20" w:unhideWhenUsed="0" w:qFormat="1"/>
+    <w:lsdException w:name="Table Grid" w:semiHidden="0" w:uiPriority="59" w:unhideWhenUsed="0"/>
+    <w:lsdException w:name="Placeholder Text" w:unhideWhenUsed="0"/>
+    <w:lsdException w:name="No Spacing" w:semiHidden="0" w:uiPriority="1" w:unhideWhenUsed="0" w:qFormat="1"/>
+    <w:lsdException w:name="Light Shading" w:semiHidden="0" w:uiPriority="60" w:unhideWhenUsed="0"/>
+    <w:lsdException w:name="Light List" w:semiHidden="0" w:uiPriority="61" w:unhideWhenUsed="0"/>
+    <w:lsdException w:name="Light Grid" w:semiHidden="0" w:uiPriority="62" w:unhideWhenUsed="0"/>
+    <w:lsdException w:name="Medium Shading 1" w:semiHidden="0" w:uiPriority="63" w:unhideWhenUsed="0"/>
+    <w:lsdException w:name="Medium Shading 2" w:semiHidden="0" w:uiPriority="64" w:unhideWhenUsed="0"/>
+    <w:lsdException w:name="Medium List 1" w:semiHidden="0" w:uiPriority="65" w:unhideWhenUsed="0"/>
+    <w:lsdException w:name="Medium List 2" w:semiHidden="0" w:uiPriority="66" w:unhideWhenUsed="0"/>
+    <w:lsdException w:name="Medium Grid 1" w:semiHidden="0" w:uiPriority="67" w:unhideWhenUsed="0"/>
+    <w:lsdException w:name="Medium Grid 2" w:semiHidden="0" w:uiPriority="68" w:unhideWhenUsed="0"/>
+    <w:lsdException w:name="Medium Grid 3" w:semiHidden="0" w:uiPriority="69" w:unhideWhenUsed="0"/>
+    <w:lsdException w:name="Dark List" w:semiHidden="0" w:uiPriority="70" w:unhideWhenUsed="0"/>
+    <w:lsdException w:name="Colorful Shading" w:semiHidden="0" w:uiPriority="71" w:unhideWhenUsed="0"/>
+    <w:lsdException w:name="Colorful List" w:semiHidden="0" w:uiPriority="72" w:unhideWhenUsed="0"/>
+    <w:lsdException w:name="Colorful Grid" w:semiHidden="0" w:uiPriority="73" w:unhideWhenUsed="0"/>
+    <w:lsdException w:name="Light Shading Accent 1" w:semiHidden="0" w:uiPriority="60" w:unhideWhenUsed="0"/>
+    <w:lsdException w:name="Light List Accent 1" w:semiHidden="0" w:uiPriority="61" w:unhideWhenUsed="0"/>
+    <w:lsdException w:name="Light Grid Accent 1" w:semiHidden="0" w:uiPriority="62" w:unhideWhenUsed="0"/>
+    <w:lsdException w:name="Medium Shading 1 Accent 1" w:semiHidden="0" w:uiPriority="63" w:unhideWhenUsed="0"/>
+    <w:lsdException w:name="Medium Shading 2 Accent 1" w:semiHidden="0" w:uiPriority="64" w:unhideWhenUsed="0"/>
+    <w:lsdException w:name="Medium List 1 Accent 1" w:semiHidden="0" w:uiPriority="65" w:unhideWhenUsed="0"/>
+    <w:lsdException w:name="Revision" w:unhideWhenUsed="0"/>
+    <w:lsdException w:name="List Paragraph" w:semiHidden="0" w:uiPriority="34" w:unhideWhenUsed="0" w:qFormat="1"/>
+    <w:lsdException w:name="Quote" w:semiHidden="0" w:uiPriority="29" w:unhideWhenUsed="0" w:qFormat="1"/>
+    <w:lsdException w:name="Intense Quote" w:semiHidden="0" w:uiPriority="30" w:unhideWhenUsed="0" w:qFormat="1"/>
+    <w:lsdException w:name="Medium List 2 Accent 1" w:semiHidden="0" w:uiPriority="66" w:unhideWhenUsed="0"/>
+    <w:lsdException w:name="Medium Grid 1 Accent 1" w:semiHidden="0" w:uiPriority="67" w:unhideWhenUsed="0"/>
+    <w:lsdException w:name="Medium Grid 2 Accent 1" w:semiHidden="0" w:uiPriority="68" w:unhideWhenUsed="0"/>
+    <w:lsdException w:name="Medium Grid 3 Accent 1" w:semiHidden="0" w:uiPriority="69" w:unhideWhenUsed="0"/>
+    <w:lsdException w:name="Dark List Accent 1" w:semiHidden="0" w:uiPriority="70" w:unhideWhenUsed="0"/>
+    <w:lsdException w:name="Colorful Shading Accent 1" w:semiHidden="0" w:uiPriority="71" w:unhideWhenUsed="0"/>
+    <w:lsdException w:name="Colorful List Accent 1" w:semiHidden="0" w:uiPriority="72" w:unhideWhenUsed="0"/>
+    <w:lsdException w:name="Colorful Grid Accent 1" w:semiHidden="0" w:uiPriority="73" w:unhideWhenUsed="0"/>
+    <w:lsdException w:name="Light Shading Accent 2" w:semiHidden="0" w:uiPriority="60" w:unhideWhenUsed="0"/>
+    <w:lsdException w:name="Light List Accent 2" w:semiHidden="0" w:uiPriority="61" w:unhideWhenUsed="0"/>
+    <w:lsdException w:name="Light Grid Accent 2" w:semiHidden="0" w:uiPriority="62" w:unhideWhenUsed="0"/>
+    <w:lsdException w:name="Medium Shading 1 Accent 2" w:semiHidden="0" w:uiPriority="63" w:unhideWhenUsed="0"/>
+    <w:lsdException w:name="Medium Shading 2 Accent 2" w:semiHidden="0" w:uiPriority="64" w:unhideWhenUsed="0"/>
+    <w:lsdException w:name="Medium List 1 Accent 2" w:semiHidden="0" w:uiPriority="65" w:unhideWhenUsed="0"/>
+    <w:lsdException w:name="Medium List 2 Accent 2" w:semiHidden="0" w:uiPriority="66" w:unhideWhenUsed="0"/>
+    <w:lsdException w:name="Medium Grid 1 Accent 2" w:semiHidden="0" w:uiPriority="67" w:unhideWhenUsed="0"/>
+    <w:lsdException w:name="Medium Grid 2 Accent 2" w:semiHidden="0" w:uiPriority="68" w:unhideWhenUsed="0"/>
+    <w:lsdException w:name="Medium Grid 3 Accent 2" w:semiHidden="0" w:uiPriority="69" w:unhideWhenUsed="0"/>
+    <w:lsdException w:name="Dark List Accent 2" w:semiHidden="0" w:uiPriority="70" w:unhideWhenUsed="0"/>
+    <w:lsdException w:name="Colorful Shading Accent 2" w:semiHidden="0" w:uiPriority="71" w:unhideWhenUsed="0"/>
+    <w:lsdException w:name="Colorful List Accent 2" w:semiHidden="0" w:uiPriority="72" w:unhideWhenUsed="0"/>
+    <w:lsdException w:name="Colorful Grid Accent 2" w:semiHidden="0" w:uiPriority="73" w:unhideWhenUsed="0"/>
+    <w:lsdException w:name="Light Shading Accent 3" w:semiHidden="0" w:uiPriority="60" w:unhideWhenUsed="0"/>
+    <w:lsdException w:name="Light List Accent 3" w:semiHidden="0" w:uiPriority="61" w:unhideWhenUsed="0"/>
+    <w:lsdException w:name="Light Grid Accent 3" w:semiHidden="0" w:uiPriority="62" w:unhideWhenUsed="0"/>
+    <w:lsdException w:name="Medium Shading 1 Accent 3" w:semiHidden="0" w:uiPriority="63" w:unhideWhenUsed="0"/>
+    <w:lsdException w:name="Medium Shading 2 Accent 3" w:semiHidden="0" w:uiPriority="64" w:unhideWhenUsed="0"/>
+    <w:lsdException w:name="Medium List 1 Accent 3" w:semiHidden="0" w:uiPriority="65" w:unhideWhenUsed="0"/>
+    <w:lsdException w:name="Medium List 2 Accent 3" w:semiHidden="0" w:uiPriority="66" w:unhideWhenUsed="0"/>
+    <w:lsdException w:name="Medium Grid 1 Accent 3" w:semiHidden="0" w:uiPriority="67" w:unhideWhenUsed="0"/>
+    <w:lsdException w:name="Medium Grid 2 Accent 3" w:semiHidden="0" w:uiPriority="68" w:unhideWhenUsed="0"/>
+    <w:lsdException w:name="Medium Grid 3 Accent 3" w:semiHidden="0" w:uiPriority="69" w:unhideWhenUsed="0"/>
+    <w:lsdException w:name="Dark List Accent 3" w:semiHidden="0" w:uiPriority="70" w:unhideWhenUsed="0"/>
+    <w:lsdException w:name="Colorful Shading Accent 3" w:semiHidden="0" w:uiPriority="71" w:unhideWhenUsed="0"/>
+    <w:lsdException w:name="Colorful List Accent 3" w:semiHidden="0" w:uiPriority="72" w:unhideWhenUsed="0"/>
+    <w:lsdException w:name="Colorful Grid Accent 3" w:semiHidden="0" w:uiPriority="73" w:unhideWhenUsed="0"/>
+    <w:lsdException w:name="Light Shading Accent 4" w:semiHidden="0" w:uiPriority="60" w:unhideWhenUsed="0"/>
+    <w:lsdException w:name="Light List Accent 4" w:semiHidden="0" w:uiPriority="61" w:unhideWhenUsed="0"/>
+    <w:lsdException w:name="Light Grid Accent 4" w:semiHidden="0" w:uiPriority="62" w:unhideWhenUsed="0"/>
+    <w:lsdException w:name="Medium Shading 1 Accent 4" w:semiHidden="0" w:uiPriority="63" w:unhideWhenUsed="0"/>
+    <w:lsdException w:name="Medium Shading 2 Accent 4" w:semiHidden="0" w:uiPriority="64" w:unhideWhenUsed="0"/>
+    <w:lsdException w:name="Medium List 1 Accent 4" w:semiHidden="0" w:uiPriority="65" w:unhideWhenUsed="0"/>
+    <w:lsdException w:name="Medium List 2 Accent 4" w:semiHidden="0" w:uiPriority="66" w:unhideWhenUsed="0"/>
+    <w:lsdException w:name="Medium Grid 1 Accent 4" w:semiHidden="0" w:uiPriority="67" w:unhideWhenUsed="0"/>
+    <w:lsdException w:name="Medium Grid 2 Accent 4" w:semiHidden="0" w:uiPriority="68" w:unhideWhenUsed="0"/>
+    <w:lsdException w:name="Medium Grid 3 Accent 4" w:semiHidden="0" w:uiPriority="69" w:unhideWhenUsed="0"/>
+    <w:lsdException w:name="Dark List Accent 4" w:semiHidden="0" w:uiPriority="70" w:unhideWhenUsed="0"/>
+    <w:lsdException w:name="Colorful Shading Accent 4" w:semiHidden="0" w:uiPriority="71" w:unhideWhenUsed="0"/>
+    <w:lsdException w:name="Colorful List Accent 4" w:semiHidden="0" w:uiPriority="72" w:unhideWhenUsed="0"/>
+    <w:lsdException w:name="Colorful Grid Accent 4" w:semiHidden="0" w:uiPriority="73" w:unhideWhenUsed="0"/>
+    <w:lsdException w:name="Light Shading Accent 5" w:semiHidden="0" w:uiPriority="60" w:unhideWhenUsed="0"/>
+    <w:lsdException w:name="Light List Accent 5" w:semiHidden="0" w:uiPriority="61" w:unhideWhenUsed="0"/>
+    <w:lsdException w:name="Light Grid Accent 5" w:semiHidden="0" w:uiPriority="62" w:unhideWhenUsed="0"/>
+    <w:lsdException w:name="Medium Shading 1 Accent 5" w:semiHidden="0" w:uiPriority="63" w:unhideWhenUsed="0"/>
+    <w:lsdException w:name="Medium Shading 2 Accent 5" w:semiHidden="0" w:uiPriority="64" w:unhideWhenUsed="0"/>
+    <w:lsdException w:name="Medium List 1 Accent 5" w:semiHidden="0" w:uiPriority="65" w:unhideWhenUsed="0"/>
+    <w:lsdException w:name="Medium List 2 Accent 5" w:semiHidden="0" w:uiPriority="66" w:unhideWhenUsed="0"/>
+    <w:lsdException w:name="Medium Grid 1 Accent 5" w:semiHidden="0" w:uiPriority="67" w:unhideWhenUsed="0"/>
+    <w:lsdException w:name="Medium Grid 2 Accent 5" w:semiHidden="0" w:uiPriority="68" w:unhideWhenUsed="0"/>
+    <w:lsdException w:name="Medium Grid 3 Accent 5" w:semiHidden="0" w:uiPriority="69" w:unhideWhenUsed="0"/>
+    <w:lsdException w:name="Dark List Accent 5" w:semiHidden="0" w:uiPriority="70" w:unhideWhenUsed="0"/>
+    <w:lsdException w:name="Colorful Shading Accent 5" w:semiHidden="0" w:uiPriority="71" w:unhideWhenUsed="0"/>
+    <w:lsdException w:name="Colorful List Accent 5" w:semiHidden="0" w:uiPriority="72" w:unhideWhenUsed="0"/>
+    <w:lsdException w:name="Colorful Grid Accent 5" w:semiHidden="0" w:uiPriority="73" w:unhideWhenUsed="0"/>
+    <w:lsdException w:name="Light Shading Accent 6" w:semiHidden="0" w:uiPriority="60" w:unhideWhenUsed="0"/>
+    <w:lsdException w:name="Light List Accent 6" w:semiHidden="0" w:uiPriority="61" w:unhideWhenUsed="0"/>
+    <w:lsdException w:name="Light Grid Accent 6" w:semiHidden="0" w:uiPriority="62" w:unhideWhenUsed="0"/>
+    <w:lsdException w:name="Medium Shading 1 Accent 6" w:semiHidden="0" w:uiPriority="63" w:unhideWhenUsed="0"/>
+    <w:lsdException w:name="Medium Shading 2 Accent 6" w:semiHidden="0" w:uiPriority="64" w:unhideWhenUsed="0"/>
+    <w:lsdException w:name="Medium List 1 Accent 6" w:semiHidden="0" w:uiPriority="65" w:unhideWhenUsed="0"/>
+    <w:lsdException w:name="Medium List 2 Accent 6" w:semiHidden="0" w:uiPriority="66" w:unhideWhenUsed="0"/>
+    <w:lsdException w:name="Medium Grid 1 Accent 6" w:semiHidden="0" w:uiPriority="67" w:unhideWhenUsed="0"/>
+    <w:lsdException w:name="Medium Grid 2 Accent 6" w:semiHidden="0" w:uiPriority="68" w:unhideWhenUsed="0"/>
+    <w:lsdException w:name="Medium Grid 3 Accent 6" w:semiHidden="0" w:uiPriority="69" w:unhideWhenUsed="0"/>
+    <w:lsdException w:name="Dark List Accent 6" w:semiHidden="0" w:uiPriority="70" w:unhideWhenUsed="0"/>
+    <w:lsdException w:name="Colorful Shading Accent 6" w:semiHidden="0" w:uiPriority="71" w:unhideWhenUsed="0"/>
+    <w:lsdException w:name="Colorful List Accent 6" w:semiHidden="0" w:uiPriority="72" w:unhideWhenUsed="0"/>
+    <w:lsdException w:name="Colorful Grid Accent 6" w:semiHidden="0" w:uiPriority="73" w:unhideWhenUsed="0"/>
+    <w:lsdException w:name="Subtle Emphasis" w:semiHidden="0" w:uiPriority="19" w:unhideWhenUsed="0" w:qFormat="1"/>
+    <w:lsdException w:name="Intense Emphasis" w:semiHidden="0" w:uiPriority="21" w:unhideWhenUsed="0" w:qFormat="1"/>
+    <w:lsdException w:name="Subtle Reference" w:semiHidden="0" w:uiPriority="31" w:unhideWhenUsed="0" w:qFormat="1"/>
+    <w:lsdException w:name="Intense Reference" w:semiHidden="0" w:uiPriority="32" w:unhideWhenUsed="0" w:qFormat="1"/>
+    <w:lsdException w:name="Book Title" w:semiHidden="0" w:uiPriority="33" w:unhideWhenUsed="0" w:qFormat="1"/>
+    <w:lsdException w:name="Bibliography" w:uiPriority="37"/>
+    <w:lsdException w:name="TOC Heading" w:uiPriority="39" w:qFormat="1"/>
+  </w:latentStyles>
+  <w:style w:type="paragraph" w:default="1" w:styleId="Normal">
+    <w:name w:val="Normal"/>
+    <w:qFormat/>
+    <w:rsid w:val="0089114F"/>
+  </w:style>
+  <w:style w:type="character" w:default="1" w:styleId="Fuentedeprrafopredeter">
+    <w:name w:val="Default Paragraph Font"/>
+    <w:uiPriority w:val="1"/>
+    <w:semiHidden/>
+    <w:unhideWhenUsed/>
+  </w:style>
+  <w:style w:type="table" w:default="1" w:styleId="Tablanormal">
+    <w:name w:val="Normal Table"/>
+    <w:uiPriority w:val="99"/>
+    <w:semiHidden/>
+    <w:unhideWhenUsed/>
+    <w:tblPr>
+      <w:tblInd w:w="0" w:type="dxa"/>
+      <w:tblCellMar>
+        <w:top w:w="0" w:type="dxa"/>
+        <w:left w:w="108" w:type="dxa"/>
+        <w:bottom w:w="0" w:type="dxa"/>
+        <w:right w:w="108" w:type="dxa"/>
+      </w:tblCellMar>
+    </w:tblPr>
+  </w:style>
+  <w:style w:type="numbering" w:default="1" w:styleId="Sinlista">
+    <w:name w:val="No List"/>
+    <w:uiPriority w:val="99"/>
+    <w:semiHidden/>
+    <w:unhideWhenUsed/>
+  </w:style>
+  <w:style w:type="paragraph" w:styleId="Sinespaciado">
+    <w:name w:val="No Spacing"/>
+    <w:uiPriority w:val="1"/>
+    <w:qFormat/>
+    <w:rsid w:val="0089114F"/>
+    <w:pPr>
+      <w:spacing w:after="0" w:line="240" w:lineRule="auto"/>
+    </w:pPr>
+  </w:style>
+  <w:style w:type="paragraph" w:styleId="Prrafodelista">
+    <w:name w:val="List Paragraph"/>
+    <w:basedOn w:val="Normal"/>
+    <w:uiPriority w:val="34"/>
+    <w:qFormat/>
+    <w:rsid w:val="0089114F"/>
+    <w:pPr>
+      <w:ind w:left="720"/>
+      <w:contextualSpacing/>
+    </w:pPr>
+  </w:style>
+  <w:style w:type="character" w:styleId="Hipervnculo">
+    <w:name w:val="Hyperlink"/>
+    <w:basedOn w:val="Fuentedeprrafopredeter"/>
+    <w:uiPriority w:val="99"/>
+    <w:unhideWhenUsed/>
+    <w:rsid w:val="00CA3CAF"/>
+    <w:rPr>
+      <w:color w:val="0000FF" w:themeColor="hyperlink"/>
+      <w:u w:val="single"/>
+    </w:rPr>
+  </w:style>
+</w:styles>
+</file>
+
+<file path=word/stylesWithEffects.xml><?xml version="1.0" encoding="utf-8"?>
+<w:styles xmlns:wpc="http://schemas.microsoft.com/office/word/2010/wordprocessingCanvas" xmlns:mc="http://schemas.openxmlformats.org/markup-compatibility/2006" xmlns:o="urn:schemas-microsoft-com:office:office" xmlns:r="http://schemas.openxmlformats.org/officeDocument/2006/relationships" xmlns:m="http://schemas.openxmlformats.org/officeDocument/2006/math" xmlns:v="urn:schemas-microsoft-com:vml" xmlns:wp14="http://schemas.microsoft.com/office/word/2010/wordprocessingDrawing" xmlns:wp="http://schemas.openxmlformats.org/drawingml/2006/wordprocessingDrawing" xmlns:w10="urn:schemas-microsoft-com:office:word" xmlns:w="http://schemas.openxmlformats.org/wordprocessingml/2006/main" xmlns:w14="http://schemas.microsoft.com/office/word/2010/wordml" xmlns:wpg="http://schemas.microsoft.com/office/word/2010/wordprocessingGroup" xmlns:wpi="http://schemas.microsoft.com/office/word/2010/wordprocessingInk" xmlns:wne="http://schemas.microsoft.com/office/word/2006/wordml" xmlns:wps="http://schemas.microsoft.com/office/word/2010/wordprocessingShape" mc:Ignorable="w14 wp14">
+  <w:docDefaults>
+    <w:rPrDefault>
+      <w:rPr>
+        <w:rFonts w:asciiTheme="minorHAnsi" w:eastAsiaTheme="minorHAnsi" w:hAnsiTheme="minorHAnsi" w:cstheme="minorBidi"/>
+        <w:sz w:val="22"/>
+        <w:szCs w:val="22"/>
+        <w:lang w:val="es-AR" w:eastAsia="en-US" w:bidi="ar-SA"/>
+      </w:rPr>
+    </w:rPrDefault>
+    <w:pPrDefault>
+      <w:pPr>
+        <w:spacing w:after="200" w:line="276" w:lineRule="auto"/>
+      </w:pPr>
+    </w:pPrDefault>
+  </w:docDefaults>
+  <w:latentStyles w:defLockedState="0" w:defUIPriority="99" w:defSemiHidden="1" w:defUnhideWhenUsed="1" w:defQFormat="0" w:count="267">
+    <w:lsdException w:name="Normal" w:semiHidden="0" w:uiPriority="0" w:unhideWhenUsed="0" w:qFormat="1"/>
+    <w:lsdException w:name="heading 1" w:semiHidden="0" w:uiPriority="9" w:unhideWhenUsed="0" w:qFormat="1"/>
+    <w:lsdException w:name="heading 2" w:uiPriority="9" w:qFormat="1"/>
+    <w:lsdException w:name="heading 3" w:uiPriority="9" w:qFormat="1"/>
+    <w:lsdException w:name="heading 4" w:uiPriority="9" w:qFormat="1"/>
+    <w:lsdException w:name="heading 5" w:uiPriority="9" w:qFormat="1"/>
+    <w:lsdException w:name="heading 6" w:uiPriority="9" w:qFormat="1"/>
+    <w:lsdException w:name="heading 7" w:uiPriority="9" w:qFormat="1"/>
+    <w:lsdException w:name="heading 8" w:uiPriority="9" w:qFormat="1"/>
+    <w:lsdException w:name="heading 9" w:uiPriority="9" w:qFormat="1"/>
+    <w:lsdException w:name="toc 1" w:uiPriority="39"/>
+    <w:lsdException w:name="toc 2" w:uiPriority="39"/>
+    <w:lsdException w:name="toc 3" w:uiPriority="39"/>
+    <w:lsdException w:name="toc 4" w:uiPriority="39"/>
+    <w:lsdException w:name="toc 5" w:uiPriority="39"/>
+    <w:lsdException w:name="toc 6" w:uiPriority="39"/>
+    <w:lsdException w:name="toc 7" w:uiPriority="39"/>
+    <w:lsdException w:name="toc 8" w:uiPriority="39"/>
+    <w:lsdException w:name="toc 9" w:uiPriority="39"/>
+    <w:lsdException w:name="caption" w:uiPriority="35" w:qFormat="1"/>
+    <w:lsdException w:name="Title" w:semiHidden="0" w:uiPriority="10" w:unhideWhenUsed="0" w:qFormat="1"/>
+    <w:lsdException w:name="Default Paragraph Font" w:uiPriority="1"/>
+    <w:lsdException w:name="Subtitle" w:semiHidden="0" w:uiPriority="11" w:unhideWhenUsed="0" w:qFormat="1"/>
+    <w:lsdException w:name="Strong" w:semiHidden="0" w:uiPriority="22" w:unhideWhenUsed="0" w:qFormat="1"/>
+    <w:lsdException w:name="Emphasis" w:semiHidden="0" w:uiPriority="20" w:unhideWhenUsed="0" w:qFormat="1"/>
+    <w:lsdException w:name="Table Grid" w:semiHidden="0" w:uiPriority="59" w:unhideWhenUsed="0"/>
+    <w:lsdException w:name="Placeholder Text" w:unhideWhenUsed="0"/>
+    <w:lsdException w:name="No Spacing" w:semiHidden="0" w:uiPriority="1" w:unhideWhenUsed="0" w:qFormat="1"/>
+    <w:lsdException w:name="Light Shading" w:semiHidden="0" w:uiPriority="60" w:unhideWhenUsed="0"/>
+    <w:lsdException w:name="Light List" w:semiHidden="0" w:uiPriority="61" w:unhideWhenUsed="0"/>
+    <w:lsdException w:name="Light Grid" w:semiHidden="0" w:uiPriority="62" w:unhideWhenUsed="0"/>
+    <w:lsdException w:name="Medium Shading 1" w:semiHidden="0" w:uiPriority="63" w:unhideWhenUsed="0"/>
+    <w:lsdException w:name="Medium Shading 2" w:semiHidden="0" w:uiPriority="64" w:unhideWhenUsed="0"/>
+    <w:lsdException w:name="Medium List 1" w:semiHidden="0" w:uiPriority="65" w:unhideWhenUsed="0"/>
+    <w:lsdException w:name="Medium List 2" w:semiHidden="0" w:uiPriority="66" w:unhideWhenUsed="0"/>
+    <w:lsdException w:name="Medium Grid 1" w:semiHidden="0" w:uiPriority="67" w:unhideWhenUsed="0"/>
+    <w:lsdException w:name="Medium Grid 2" w:semiHidden="0" w:uiPriority="68" w:unhideWhenUsed="0"/>
+    <w:lsdException w:name="Medium Grid 3" w:semiHidden="0" w:uiPriority="69" w:unhideWhenUsed="0"/>
+    <w:lsdException w:name="Dark List" w:semiHidden="0" w:uiPriority="70" w:unhideWhenUsed="0"/>
+    <w:lsdException w:name="Colorful Shading" w:semiHidden="0" w:uiPriority="71" w:unhideWhenUsed="0"/>
+    <w:lsdException w:name="Colorful List" w:semiHidden="0" w:uiPriority="72" w:unhideWhenUsed="0"/>
+    <w:lsdException w:name="Colorful Grid" w:semiHidden="0" w:uiPriority="73" w:unhideWhenUsed="0"/>
+    <w:lsdException w:name="Light Shading Accent 1" w:semiHidden="0" w:uiPriority="60" w:unhideWhenUsed="0"/>
+    <w:lsdException w:name="Light List Accent 1" w:semiHidden="0" w:uiPriority="61" w:unhideWhenUsed="0"/>
+    <w:lsdException w:name="Light Grid Accent 1" w:semiHidden="0" w:uiPriority="62" w:unhideWhenUsed="0"/>
+    <w:lsdException w:name="Medium Shading 1 Accent 1" w:semiHidden="0" w:uiPriority="63" w:unhideWhenUsed="0"/>
+    <w:lsdException w:name="Medium Shading 2 Accent 1" w:semiHidden="0" w:uiPriority="64" w:unhideWhenUsed="0"/>
+    <w:lsdException w:name="Medium List 1 Accent 1" w:semiHidden="0" w:uiPriority="65" w:unhideWhenUsed="0"/>
+    <w:lsdException w:name="Revision" w:unhideWhenUsed="0"/>
+    <w:lsdException w:name="List Paragraph" w:semiHidden="0" w:uiPriority="34" w:unhideWhenUsed="0" w:qFormat="1"/>
+    <w:lsdException w:name="Quote" w:semiHidden="0" w:uiPriority="29" w:unhideWhenUsed="0" w:qFormat="1"/>
+    <w:lsdException w:name="Intense Quote" w:semiHidden="0" w:uiPriority="30" w:unhideWhenUsed="0" w:qFormat="1"/>
+    <w:lsdException w:name="Medium List 2 Accent 1" w:semiHidden="0" w:uiPriority="66" w:unhideWhenUsed="0"/>
+    <w:lsdException w:name="Medium Grid 1 Accent 1" w:semiHidden="0" w:uiPriority="67" w:unhideWhenUsed="0"/>
+    <w:lsdException w:name="Medium Grid 2 Accent 1" w:semiHidden="0" w:uiPriority="68" w:unhideWhenUsed="0"/>
+    <w:lsdException w:name="Medium Grid 3 Accent 1" w:semiHidden="0" w:uiPriority="69" w:unhideWhenUsed="0"/>
+    <w:lsdException w:name="Dark List Accent 1" w:semiHidden="0" w:uiPriority="70" w:unhideWhenUsed="0"/>
+    <w:lsdException w:name="Colorful Shading Accent 1" w:semiHidden="0" w:uiPriority="71" w:unhideWhenUsed="0"/>
+    <w:lsdException w:name="Colorful List Accent 1" w:semiHidden="0" w:uiPriority="72" w:unhideWhenUsed="0"/>
+    <w:lsdException w:name="Colorful Grid Accent 1" w:semiHidden="0" w:uiPriority="73" w:unhideWhenUsed="0"/>
+    <w:lsdException w:name="Light Shading Accent 2" w:semiHidden="0" w:uiPriority="60" w:unhideWhenUsed="0"/>
+    <w:lsdException w:name="Light List Accent 2" w:semiHidden="0" w:uiPriority="61" w:unhideWhenUsed="0"/>
+    <w:lsdException w:name="Light Grid Accent 2" w:semiHidden="0" w:uiPriority="62" w:unhideWhenUsed="0"/>
+    <w:lsdException w:name="Medium Shading 1 Accent 2" w:semiHidden="0" w:uiPriority="63" w:unhideWhenUsed="0"/>
+    <w:lsdException w:name="Medium Shading 2 Accent 2" w:semiHidden="0" w:uiPriority="64" w:unhideWhenUsed="0"/>
+    <w:lsdException w:name="Medium List 1 Accent 2" w:semiHidden="0" w:uiPriority="65" w:unhideWhenUsed="0"/>
+    <w:lsdException w:name="Medium List 2 Accent 2" w:semiHidden="0" w:uiPriority="66" w:unhideWhenUsed="0"/>
+    <w:lsdException w:name="Medium Grid 1 Accent 2" w:semiHidden="0" w:uiPriority="67" w:unhideWhenUsed="0"/>
+    <w:lsdException w:name="Medium Grid 2 Accent 2" w:semiHidden="0" w:uiPriority="68" w:unhideWhenUsed="0"/>
+    <w:lsdException w:name="Medium Grid 3 Accent 2" w:semiHidden="0" w:uiPriority="69" w:unhideWhenUsed="0"/>
+    <w:lsdException w:name="Dark List Accent 2" w:semiHidden="0" w:uiPriority="70" w:unhideWhenUsed="0"/>
+    <w:lsdException w:name="Colorful Shading Accent 2" w:semiHidden="0" w:uiPriority="71" w:unhideWhenUsed="0"/>
+    <w:lsdException w:name="Colorful List Accent 2" w:semiHidden="0" w:uiPriority="72" w:unhideWhenUsed="0"/>
+    <w:lsdException w:name="Colorful Grid Accent 2" w:semiHidden="0" w:uiPriority="73" w:unhideWhenUsed="0"/>
+    <w:lsdException w:name="Light Shading Accent 3" w:semiHidden="0" w:uiPriority="60" w:unhideWhenUsed="0"/>
+    <w:lsdException w:name="Light List Accent 3" w:semiHidden="0" w:uiPriority="61" w:unhideWhenUsed="0"/>
+    <w:lsdException w:name="Light Grid Accent 3" w:semiHidden="0" w:uiPriority="62" w:unhideWhenUsed="0"/>
+    <w:lsdException w:name="Medium Shading 1 Accent 3" w:semiHidden="0" w:uiPriority="63" w:unhideWhenUsed="0"/>
+    <w:lsdException w:name="Medium Shading 2 Accent 3" w:semiHidden="0" w:uiPriority="64" w:unhideWhenUsed="0"/>
+    <w:lsdException w:name="Medium List 1 Accent 3" w:semiHidden="0" w:uiPriority="65" w:unhideWhenUsed="0"/>
+    <w:lsdException w:name="Medium List 2 Accent 3" w:semiHidden="0" w:uiPriority="66" w:unhideWhenUsed="0"/>
+    <w:lsdException w:name="Medium Grid 1 Accent 3" w:semiHidden="0" w:uiPriority="67" w:unhideWhenUsed="0"/>
+    <w:lsdException w:name="Medium Grid 2 Accent 3" w:semiHidden="0" w:uiPriority="68" w:unhideWhenUsed="0"/>
+    <w:lsdException w:name="Medium Grid 3 Accent 3" w:semiHidden="0" w:uiPriority="69" w:unhideWhenUsed="0"/>
+    <w:lsdException w:name="Dark List Accent 3" w:semiHidden="0" w:uiPriority="70" w:unhideWhenUsed="0"/>
+    <w:lsdException w:name="Colorful Shading Accent 3" w:semiHidden="0" w:uiPriority="71" w:unhideWhenUsed="0"/>
+    <w:lsdException w:name="Colorful List Accent 3" w:semiHidden="0" w:uiPriority="72" w:unhideWhenUsed="0"/>
+    <w:lsdException w:name="Colorful Grid Accent 3" w:semiHidden="0" w:uiPriority="73" w:unhideWhenUsed="0"/>
+    <w:lsdException w:name="Light Shading Accent 4" w:semiHidden="0" w:uiPriority="60" w:unhideWhenUsed="0"/>
+    <w:lsdException w:name="Light List Accent 4" w:semiHidden="0" w:uiPriority="61" w:unhideWhenUsed="0"/>
+    <w:lsdException w:name="Light Grid Accent 4" w:semiHidden="0" w:uiPriority="62" w:unhideWhenUsed="0"/>
+    <w:lsdException w:name="Medium Shading 1 Accent 4" w:semiHidden="0" w:uiPriority="63" w:unhideWhenUsed="0"/>
+    <w:lsdException w:name="Medium Shading 2 Accent 4" w:semiHidden="0" w:uiPriority="64" w:unhideWhenUsed="0"/>
+    <w:lsdException w:name="Medium List 1 Accent 4" w:semiHidden="0" w:uiPriority="65" w:unhideWhenUsed="0"/>
+    <w:lsdException w:name="Medium List 2 Accent 4" w:semiHidden="0" w:uiPriority="66" w:unhideWhenUsed="0"/>
+    <w:lsdException w:name="Medium Grid 1 Accent 4" w:semiHidden="0" w:uiPriority="67" w:unhideWhenUsed="0"/>
+    <w:lsdException w:name="Medium Grid 2 Accent 4" w:semiHidden="0" w:uiPriority="68" w:unhideWhenUsed="0"/>
+    <w:lsdException w:name="Medium Grid 3 Accent 4" w:semiHidden="0" w:uiPriority="69" w:unhideWhenUsed="0"/>
+    <w:lsdException w:name="Dark List Accent 4" w:semiHidden="0" w:uiPriority="70" w:unhideWhenUsed="0"/>
+    <w:lsdException w:name="Colorful Shading Accent 4" w:semiHidden="0" w:uiPriority="71" w:unhideWhenUsed="0"/>
+    <w:lsdException w:name="Colorful List Accent 4" w:semiHidden="0" w:uiPriority="72" w:unhideWhenUsed="0"/>
+    <w:lsdException w:name="Colorful Grid Accent 4" w:semiHidden="0" w:uiPriority="73" w:unhideWhenUsed="0"/>
+    <w:lsdException w:name="Light Shading Accent 5" w:semiHidden="0" w:uiPriority="60" w:unhideWhenUsed="0"/>
+    <w:lsdException w:name="Light List Accent 5" w:semiHidden="0" w:uiPriority="61" w:unhideWhenUsed="0"/>
+    <w:lsdException w:name="Light Grid Accent 5" w:semiHidden="0" w:uiPriority="62" w:unhideWhenUsed="0"/>
+    <w:lsdException w:name="Medium Shading 1 Accent 5" w:semiHidden="0" w:uiPriority="63" w:unhideWhenUsed="0"/>
+    <w:lsdException w:name="Medium Shading 2 Accent 5" w:semiHidden="0" w:uiPriority="64" w:unhideWhenUsed="0"/>
+    <w:lsdException w:name="Medium List 1 Accent 5" w:semiHidden="0" w:uiPriority="65" w:unhideWhenUsed="0"/>
+    <w:lsdException w:name="Medium List 2 Accent 5" w:semiHidden="0" w:uiPriority="66" w:unhideWhenUsed="0"/>
+    <w:lsdException w:name="Medium Grid 1 Accent 5" w:semiHidden="0" w:uiPriority="67" w:unhideWhenUsed="0"/>
+    <w:lsdException w:name="Medium Grid 2 Accent 5" w:semiHidden="0" w:uiPriority="68" w:unhideWhenUsed="0"/>
+    <w:lsdException w:name="Medium Grid 3 Accent 5" w:semiHidden="0" w:uiPriority="69" w:unhideWhenUsed="0"/>
+    <w:lsdException w:name="Dark List Accent 5" w:semiHidden="0" w:uiPriority="70" w:unhideWhenUsed="0"/>
+    <w:lsdException w:name="Colorful Shading Accent 5" w:semiHidden="0" w:uiPriority="71" w:unhideWhenUsed="0"/>
+    <w:lsdException w:name="Colorful List Accent 5" w:semiHidden="0" w:uiPriority="72" w:unhideWhenUsed="0"/>
+    <w:lsdException w:name="Colorful Grid Accent 5" w:semiHidden="0" w:uiPriority="73" w:unhideWhenUsed="0"/>
+    <w:lsdException w:name="Light Shading Accent 6" w:semiHidden="0" w:uiPriority="60" w:unhideWhenUsed="0"/>
+    <w:lsdException w:name="Light List Accent 6" w:semiHidden="0" w:uiPriority="61" w:unhideWhenUsed="0"/>
+    <w:lsdException w:name="Light Grid Accent 6" w:semiHidden="0" w:uiPriority="62" w:unhideWhenUsed="0"/>
+    <w:lsdException w:name="Medium Shading 1 Accent 6" w:semiHidden="0" w:uiPriority="63" w:unhideWhenUsed="0"/>
+    <w:lsdException w:name="Medium Shading 2 Accent 6" w:semiHidden="0" w:uiPriority="64" w:unhideWhenUsed="0"/>
+    <w:lsdException w:name="Medium List 1 Accent 6" w:semiHidden="0" w:uiPriority="65" w:unhideWhenUsed="0"/>
+    <w:lsdException w:name="Medium List 2 Accent 6" w:semiHidden="0" w:uiPriority="66" w:unhideWhenUsed="0"/>
+    <w:lsdException w:name="Medium Grid 1 Accent 6" w:semiHidden="0" w:uiPriority="67" w:unhideWhenUsed="0"/>
+    <w:lsdException w:name="Medium Grid 2 Accent 6" w:semiHidden="0" w:uiPriority="68" w:unhideWhenUsed="0"/>
+    <w:lsdException w:name="Medium Grid 3 Accent 6" w:semiHidden="0" w:uiPriority="69" w:unhideWhenUsed="0"/>
+    <w:lsdException w:name="Dark List Accent 6" w:semiHidden="0" w:uiPriority="70" w:unhideWhenUsed="0"/>
+    <w:lsdException w:name="Colorful Shading Accent 6" w:semiHidden="0" w:uiPriority="71" w:unhideWhenUsed="0"/>
+    <w:lsdException w:name="Colorful List Accent 6" w:semiHidden="0" w:uiPriority="72" w:unhideWhenUsed="0"/>
+    <w:lsdException w:name="Colorful Grid Accent 6" w:semiHidden="0" w:uiPriority="73" w:unhideWhenUsed="0"/>
+    <w:lsdException w:name="Subtle Emphasis" w:semiHidden="0" w:uiPriority="19" w:unhideWhenUsed="0" w:qFormat="1"/>
+    <w:lsdException w:name="Intense Emphasis" w:semiHidden="0" w:uiPriority="21" w:unhideWhenUsed="0" w:qFormat="1"/>
+    <w:lsdException w:name="Subtle Reference" w:semiHidden="0" w:uiPriority="31" w:unhideWhenUsed="0" w:qFormat="1"/>
+    <w:lsdException w:name="Intense Reference" w:semiHidden="0" w:uiPriority="32" w:unhideWhenUsed="0" w:qFormat="1"/>
+    <w:lsdException w:name="Book Title" w:semiHidden="0" w:uiPriority="33" w:unhideWhenUsed="0" w:qFormat="1"/>
+    <w:lsdException w:name="Bibliography" w:uiPriority="37"/>
+    <w:lsdException w:name="TOC Heading" w:uiPriority="39" w:qFormat="1"/>
   </w:latentStyles>
   <w:style w:type="paragraph" w:default="1" w:styleId="Normal">
     <w:name w:val="Normal"/>

</xml_diff>